<commit_message>
one step closer to end
</commit_message>
<xml_diff>
--- a/PKS_doc.docx
+++ b/PKS_doc.docx
@@ -2,19 +2,2802 @@
 <file path=word/document.xml><?xml version="1.0" encoding="utf-8"?>
 <w:document xmlns:wpc="http://schemas.microsoft.com/office/word/2010/wordprocessingCanvas" xmlns:cx="http://schemas.microsoft.com/office/drawing/2014/chartex" xmlns:cx1="http://schemas.microsoft.com/office/drawing/2015/9/8/chartex" xmlns:cx2="http://schemas.microsoft.com/office/drawing/2015/10/21/chartex" xmlns:cx3="http://schemas.microsoft.com/office/drawing/2016/5/9/chartex" xmlns:cx4="http://schemas.microsoft.com/office/drawing/2016/5/10/chartex" xmlns:cx5="http://schemas.microsoft.com/office/drawing/2016/5/11/chartex" xmlns:cx6="http://schemas.microsoft.com/office/drawing/2016/5/12/chartex" xmlns:cx7="http://schemas.microsoft.com/office/drawing/2016/5/13/chartex" xmlns:cx8="http://schemas.microsoft.com/office/drawing/2016/5/14/chartex" xmlns:mc="http://schemas.openxmlformats.org/markup-compatibility/2006" xmlns:aink="http://schemas.microsoft.com/office/drawing/2016/ink" xmlns:am3d="http://schemas.microsoft.com/office/drawing/2017/model3d" xmlns:o="urn:schemas-microsoft-com:office:office" xmlns:oel="http://schemas.microsoft.com/office/2019/extlst" xmlns:r="http://schemas.openxmlformats.org/officeDocument/2006/relationships" xmlns:m="http://schemas.openxmlformats.org/officeDocument/2006/math" xmlns:v="urn:schemas-microsoft-com:vml" xmlns:wp14="http://schemas.microsoft.com/office/word/2010/wordprocessingDrawing" xmlns:wp="http://schemas.openxmlformats.org/drawingml/2006/wordprocessingDrawing" xmlns:w10="urn:schemas-microsoft-com:office:word" xmlns:w="http://schemas.openxmlformats.org/wordprocessingml/2006/main" xmlns:w14="http://schemas.microsoft.com/office/word/2010/wordml" xmlns:w15="http://schemas.microsoft.com/office/word/2012/wordml" xmlns:w16cex="http://schemas.microsoft.com/office/word/2018/wordml/cex" xmlns:w16cid="http://schemas.microsoft.com/office/word/2016/wordml/cid" xmlns:w16="http://schemas.microsoft.com/office/word/2018/wordml" xmlns:w16du="http://schemas.microsoft.com/office/word/2023/wordml/word16du" xmlns:w16sdtdh="http://schemas.microsoft.com/office/word/2020/wordml/sdtdatahash" xmlns:w16se="http://schemas.microsoft.com/office/word/2015/wordml/symex" xmlns:wpg="http://schemas.microsoft.com/office/word/2010/wordprocessingGroup" xmlns:wpi="http://schemas.microsoft.com/office/word/2010/wordprocessingInk" xmlns:wne="http://schemas.microsoft.com/office/word/2006/wordml" xmlns:wps="http://schemas.microsoft.com/office/word/2010/wordprocessingShape" mc:Ignorable="w14 w15 w16se w16cid w16 w16cex w16sdtdh w16du wp14">
   <w:body>
-    <w:p>
-      <w:r>
-        <w:t>nieco</w:t>
-      </w:r>
+    <w:p/>
+    <w:p/>
+    <w:p/>
+    <w:p/>
+    <w:p/>
+    <w:p/>
+    <w:p/>
+    <w:p/>
+    <w:p/>
+    <w:p/>
+    <w:p/>
+    <w:p>
+      <w:pPr>
+        <w:jc w:val="center"/>
+        <w:rPr>
+          <w:b/>
+          <w:bCs/>
+          <w:sz w:val="40"/>
+          <w:szCs w:val="40"/>
+        </w:rPr>
+      </w:pPr>
+      <w:bookmarkStart w:id="0" w:name="_Toc180362599"/>
+      <w:r>
+        <w:rPr>
+          <w:b/>
+          <w:bCs/>
+          <w:sz w:val="40"/>
+          <w:szCs w:val="40"/>
+        </w:rPr>
+        <w:t>Komunikácia s využitím UDP protokolu</w:t>
+      </w:r>
+      <w:bookmarkEnd w:id="0"/>
+    </w:p>
+    <w:p/>
+    <w:p/>
+    <w:p>
+      <w:pPr>
+        <w:jc w:val="center"/>
+        <w:rPr>
+          <w:i/>
+          <w:iCs/>
+          <w:sz w:val="30"/>
+          <w:szCs w:val="30"/>
+        </w:rPr>
+      </w:pPr>
+      <w:r>
+        <w:rPr>
+          <w:i/>
+          <w:iCs/>
+          <w:sz w:val="30"/>
+          <w:szCs w:val="30"/>
+        </w:rPr>
+        <w:t>Počítačové a</w:t>
+      </w:r>
+      <w:r>
+        <w:rPr>
+          <w:i/>
+          <w:iCs/>
+          <w:sz w:val="30"/>
+          <w:szCs w:val="30"/>
+        </w:rPr>
+        <w:t> </w:t>
+      </w:r>
+      <w:r>
+        <w:rPr>
+          <w:i/>
+          <w:iCs/>
+          <w:sz w:val="30"/>
+          <w:szCs w:val="30"/>
+        </w:rPr>
+        <w:t>komunikačné siete</w:t>
+      </w:r>
+    </w:p>
+    <w:p/>
+    <w:p>
+      <w:pPr>
+        <w:jc w:val="center"/>
+      </w:pPr>
+    </w:p>
+    <w:p>
+      <w:pPr>
+        <w:jc w:val="center"/>
+      </w:pPr>
+    </w:p>
+    <w:p>
+      <w:pPr>
+        <w:jc w:val="center"/>
+      </w:pPr>
+    </w:p>
+    <w:p>
+      <w:pPr>
+        <w:jc w:val="center"/>
+      </w:pPr>
+    </w:p>
+    <w:p>
+      <w:pPr>
+        <w:jc w:val="center"/>
+      </w:pPr>
+    </w:p>
+    <w:p>
+      <w:pPr>
+        <w:jc w:val="center"/>
+      </w:pPr>
+    </w:p>
+    <w:p/>
+    <w:p>
+      <w:pPr>
+        <w:jc w:val="center"/>
+      </w:pPr>
+    </w:p>
+    <w:p>
+      <w:pPr>
+        <w:jc w:val="center"/>
+      </w:pPr>
+    </w:p>
+    <w:p>
+      <w:pPr>
+        <w:jc w:val="center"/>
+      </w:pPr>
+    </w:p>
+    <w:p>
+      <w:pPr>
+        <w:jc w:val="center"/>
+      </w:pPr>
+    </w:p>
+    <w:p>
+      <w:pPr>
+        <w:jc w:val="center"/>
+      </w:pPr>
+    </w:p>
+    <w:p>
+      <w:pPr>
+        <w:jc w:val="center"/>
+      </w:pPr>
+    </w:p>
+    <w:p>
+      <w:pPr>
+        <w:jc w:val="center"/>
+      </w:pPr>
+    </w:p>
+    <w:p>
+      <w:pPr>
+        <w:jc w:val="center"/>
+        <w:rPr>
+          <w:sz w:val="24"/>
+          <w:szCs w:val="24"/>
+        </w:rPr>
+      </w:pPr>
+      <w:hyperlink r:id="rId7" w:history="1">
+        <w:r>
+          <w:rPr>
+            <w:rStyle w:val="Hypertextovprepojenie"/>
+            <w:sz w:val="24"/>
+            <w:szCs w:val="24"/>
+          </w:rPr>
+          <w:t>xfridrichj@stuba.sk</w:t>
+        </w:r>
+      </w:hyperlink>
+    </w:p>
+    <w:p>
+      <w:pPr>
+        <w:rPr>
+          <w:sz w:val="24"/>
+          <w:szCs w:val="24"/>
+        </w:rPr>
+      </w:pPr>
+      <w:r>
+        <w:rPr>
+          <w:sz w:val="24"/>
+          <w:szCs w:val="24"/>
+        </w:rPr>
+        <w:br w:type="page"/>
+      </w:r>
+    </w:p>
+    <w:sdt>
+      <w:sdtPr>
+        <w:id w:val="-836307125"/>
+        <w:docPartObj>
+          <w:docPartGallery w:val="Table of Contents"/>
+          <w:docPartUnique/>
+        </w:docPartObj>
+      </w:sdtPr>
+      <w:sdtEndPr>
+        <w:rPr>
+          <w:rFonts w:ascii="Georgia" w:eastAsiaTheme="minorHAnsi" w:hAnsi="Georgia" w:cstheme="minorBidi"/>
+          <w:b/>
+          <w:bCs/>
+          <w:color w:val="auto"/>
+          <w:sz w:val="22"/>
+          <w:szCs w:val="22"/>
+          <w:lang w:eastAsia="en-US"/>
+        </w:rPr>
+      </w:sdtEndPr>
+      <w:sdtContent>
+        <w:p>
+          <w:pPr>
+            <w:pStyle w:val="Hlavikaobsahu"/>
+            <w:jc w:val="center"/>
+            <w:rPr>
+              <w:rStyle w:val="Nadpis2Char"/>
+            </w:rPr>
+          </w:pPr>
+          <w:r>
+            <w:rPr>
+              <w:rStyle w:val="Nadpis2Char"/>
+            </w:rPr>
+            <w:t>Obsah</w:t>
+          </w:r>
+        </w:p>
+        <w:p>
+          <w:pPr>
+            <w:pStyle w:val="Obsah2"/>
+            <w:tabs>
+              <w:tab w:val="right" w:leader="dot" w:pos="9062"/>
+            </w:tabs>
+            <w:rPr>
+              <w:rFonts w:asciiTheme="minorHAnsi" w:eastAsiaTheme="minorEastAsia" w:hAnsiTheme="minorHAnsi"/>
+              <w:noProof/>
+              <w:kern w:val="2"/>
+              <w:sz w:val="24"/>
+              <w:szCs w:val="24"/>
+              <w:lang w:eastAsia="sk-SK"/>
+              <w14:ligatures w14:val="standardContextual"/>
+            </w:rPr>
+          </w:pPr>
+          <w:r>
+            <w:fldChar w:fldCharType="begin"/>
+          </w:r>
+          <w:r>
+            <w:instrText xml:space="preserve"> TOC \o "1-3" \h \z \u </w:instrText>
+          </w:r>
+          <w:r>
+            <w:fldChar w:fldCharType="separate"/>
+          </w:r>
+          <w:hyperlink w:anchor="_Toc180368088" w:history="1">
+            <w:r>
+              <w:rPr>
+                <w:rStyle w:val="Hypertextovprepojenie"/>
+                <w:noProof/>
+              </w:rPr>
+              <w:t>Zadanie</w:t>
+            </w:r>
+            <w:r>
+              <w:rPr>
+                <w:noProof/>
+                <w:webHidden/>
+              </w:rPr>
+              <w:tab/>
+            </w:r>
+            <w:r>
+              <w:rPr>
+                <w:noProof/>
+                <w:webHidden/>
+              </w:rPr>
+              <w:fldChar w:fldCharType="begin"/>
+            </w:r>
+            <w:r>
+              <w:rPr>
+                <w:noProof/>
+                <w:webHidden/>
+              </w:rPr>
+              <w:instrText xml:space="preserve"> PAGEREF _Toc180368088 \h </w:instrText>
+            </w:r>
+            <w:r>
+              <w:rPr>
+                <w:noProof/>
+                <w:webHidden/>
+              </w:rPr>
+            </w:r>
+            <w:r>
+              <w:rPr>
+                <w:noProof/>
+                <w:webHidden/>
+              </w:rPr>
+              <w:fldChar w:fldCharType="separate"/>
+            </w:r>
+            <w:r>
+              <w:rPr>
+                <w:noProof/>
+                <w:webHidden/>
+              </w:rPr>
+              <w:t>2</w:t>
+            </w:r>
+            <w:r>
+              <w:rPr>
+                <w:noProof/>
+                <w:webHidden/>
+              </w:rPr>
+              <w:fldChar w:fldCharType="end"/>
+            </w:r>
+          </w:hyperlink>
+        </w:p>
+        <w:p>
+          <w:pPr>
+            <w:pStyle w:val="Obsah2"/>
+            <w:tabs>
+              <w:tab w:val="right" w:leader="dot" w:pos="9062"/>
+            </w:tabs>
+            <w:rPr>
+              <w:rFonts w:asciiTheme="minorHAnsi" w:eastAsiaTheme="minorEastAsia" w:hAnsiTheme="minorHAnsi"/>
+              <w:noProof/>
+              <w:kern w:val="2"/>
+              <w:sz w:val="24"/>
+              <w:szCs w:val="24"/>
+              <w:lang w:eastAsia="sk-SK"/>
+              <w14:ligatures w14:val="standardContextual"/>
+            </w:rPr>
+          </w:pPr>
+          <w:hyperlink w:anchor="_Toc180368089" w:history="1">
+            <w:r>
+              <w:rPr>
+                <w:rStyle w:val="Hypertextovprepojenie"/>
+                <w:noProof/>
+              </w:rPr>
+              <w:t>Návrh</w:t>
+            </w:r>
+            <w:r>
+              <w:rPr>
+                <w:noProof/>
+                <w:webHidden/>
+              </w:rPr>
+              <w:tab/>
+            </w:r>
+            <w:r>
+              <w:rPr>
+                <w:noProof/>
+                <w:webHidden/>
+              </w:rPr>
+              <w:fldChar w:fldCharType="begin"/>
+            </w:r>
+            <w:r>
+              <w:rPr>
+                <w:noProof/>
+                <w:webHidden/>
+              </w:rPr>
+              <w:instrText xml:space="preserve"> PAGEREF _Toc180368089 \h </w:instrText>
+            </w:r>
+            <w:r>
+              <w:rPr>
+                <w:noProof/>
+                <w:webHidden/>
+              </w:rPr>
+            </w:r>
+            <w:r>
+              <w:rPr>
+                <w:noProof/>
+                <w:webHidden/>
+              </w:rPr>
+              <w:fldChar w:fldCharType="separate"/>
+            </w:r>
+            <w:r>
+              <w:rPr>
+                <w:noProof/>
+                <w:webHidden/>
+              </w:rPr>
+              <w:t>2</w:t>
+            </w:r>
+            <w:r>
+              <w:rPr>
+                <w:noProof/>
+                <w:webHidden/>
+              </w:rPr>
+              <w:fldChar w:fldCharType="end"/>
+            </w:r>
+          </w:hyperlink>
+        </w:p>
+        <w:p>
+          <w:pPr>
+            <w:pStyle w:val="Obsah3"/>
+            <w:tabs>
+              <w:tab w:val="right" w:leader="dot" w:pos="9062"/>
+            </w:tabs>
+            <w:rPr>
+              <w:rFonts w:asciiTheme="minorHAnsi" w:eastAsiaTheme="minorEastAsia" w:hAnsiTheme="minorHAnsi"/>
+              <w:noProof/>
+              <w:kern w:val="2"/>
+              <w:sz w:val="24"/>
+              <w:szCs w:val="24"/>
+              <w:lang w:eastAsia="sk-SK"/>
+              <w14:ligatures w14:val="standardContextual"/>
+            </w:rPr>
+          </w:pPr>
+          <w:hyperlink w:anchor="_Toc180368090" w:history="1">
+            <w:r>
+              <w:rPr>
+                <w:rStyle w:val="Hypertextovprepojenie"/>
+                <w:b/>
+                <w:bCs/>
+                <w:noProof/>
+              </w:rPr>
+              <w:t>Druhy správ a Flagy</w:t>
+            </w:r>
+            <w:r>
+              <w:rPr>
+                <w:noProof/>
+                <w:webHidden/>
+              </w:rPr>
+              <w:tab/>
+            </w:r>
+            <w:r>
+              <w:rPr>
+                <w:noProof/>
+                <w:webHidden/>
+              </w:rPr>
+              <w:fldChar w:fldCharType="begin"/>
+            </w:r>
+            <w:r>
+              <w:rPr>
+                <w:noProof/>
+                <w:webHidden/>
+              </w:rPr>
+              <w:instrText xml:space="preserve"> PAGEREF _Toc180368090 \h </w:instrText>
+            </w:r>
+            <w:r>
+              <w:rPr>
+                <w:noProof/>
+                <w:webHidden/>
+              </w:rPr>
+            </w:r>
+            <w:r>
+              <w:rPr>
+                <w:noProof/>
+                <w:webHidden/>
+              </w:rPr>
+              <w:fldChar w:fldCharType="separate"/>
+            </w:r>
+            <w:r>
+              <w:rPr>
+                <w:noProof/>
+                <w:webHidden/>
+              </w:rPr>
+              <w:t>2</w:t>
+            </w:r>
+            <w:r>
+              <w:rPr>
+                <w:noProof/>
+                <w:webHidden/>
+              </w:rPr>
+              <w:fldChar w:fldCharType="end"/>
+            </w:r>
+          </w:hyperlink>
+        </w:p>
+        <w:p>
+          <w:pPr>
+            <w:pStyle w:val="Obsah3"/>
+            <w:tabs>
+              <w:tab w:val="right" w:leader="dot" w:pos="9062"/>
+            </w:tabs>
+            <w:rPr>
+              <w:rFonts w:asciiTheme="minorHAnsi" w:eastAsiaTheme="minorEastAsia" w:hAnsiTheme="minorHAnsi"/>
+              <w:noProof/>
+              <w:kern w:val="2"/>
+              <w:sz w:val="24"/>
+              <w:szCs w:val="24"/>
+              <w:lang w:eastAsia="sk-SK"/>
+              <w14:ligatures w14:val="standardContextual"/>
+            </w:rPr>
+          </w:pPr>
+          <w:hyperlink w:anchor="_Toc180368091" w:history="1">
+            <w:r>
+              <w:rPr>
+                <w:rStyle w:val="Hypertextovprepojenie"/>
+                <w:b/>
+                <w:bCs/>
+                <w:noProof/>
+              </w:rPr>
+              <w:t>Hlavička</w:t>
+            </w:r>
+            <w:r>
+              <w:rPr>
+                <w:noProof/>
+                <w:webHidden/>
+              </w:rPr>
+              <w:tab/>
+            </w:r>
+            <w:r>
+              <w:rPr>
+                <w:noProof/>
+                <w:webHidden/>
+              </w:rPr>
+              <w:fldChar w:fldCharType="begin"/>
+            </w:r>
+            <w:r>
+              <w:rPr>
+                <w:noProof/>
+                <w:webHidden/>
+              </w:rPr>
+              <w:instrText xml:space="preserve"> PAGEREF _Toc180368091 \h </w:instrText>
+            </w:r>
+            <w:r>
+              <w:rPr>
+                <w:noProof/>
+                <w:webHidden/>
+              </w:rPr>
+            </w:r>
+            <w:r>
+              <w:rPr>
+                <w:noProof/>
+                <w:webHidden/>
+              </w:rPr>
+              <w:fldChar w:fldCharType="separate"/>
+            </w:r>
+            <w:r>
+              <w:rPr>
+                <w:noProof/>
+                <w:webHidden/>
+              </w:rPr>
+              <w:t>2</w:t>
+            </w:r>
+            <w:r>
+              <w:rPr>
+                <w:noProof/>
+                <w:webHidden/>
+              </w:rPr>
+              <w:fldChar w:fldCharType="end"/>
+            </w:r>
+          </w:hyperlink>
+        </w:p>
+        <w:p>
+          <w:pPr>
+            <w:pStyle w:val="Obsah2"/>
+            <w:tabs>
+              <w:tab w:val="right" w:leader="dot" w:pos="9062"/>
+            </w:tabs>
+            <w:rPr>
+              <w:rFonts w:asciiTheme="minorHAnsi" w:eastAsiaTheme="minorEastAsia" w:hAnsiTheme="minorHAnsi"/>
+              <w:noProof/>
+              <w:kern w:val="2"/>
+              <w:sz w:val="24"/>
+              <w:szCs w:val="24"/>
+              <w:lang w:eastAsia="sk-SK"/>
+              <w14:ligatures w14:val="standardContextual"/>
+            </w:rPr>
+          </w:pPr>
+          <w:hyperlink w:anchor="_Toc180368092" w:history="1">
+            <w:r>
+              <w:rPr>
+                <w:rStyle w:val="Hypertextovprepojenie"/>
+                <w:noProof/>
+              </w:rPr>
+              <w:t>Vývojový diagram</w:t>
+            </w:r>
+            <w:r>
+              <w:rPr>
+                <w:noProof/>
+                <w:webHidden/>
+              </w:rPr>
+              <w:tab/>
+            </w:r>
+            <w:r>
+              <w:rPr>
+                <w:noProof/>
+                <w:webHidden/>
+              </w:rPr>
+              <w:fldChar w:fldCharType="begin"/>
+            </w:r>
+            <w:r>
+              <w:rPr>
+                <w:noProof/>
+                <w:webHidden/>
+              </w:rPr>
+              <w:instrText xml:space="preserve"> PAGEREF _Toc180368092 \h </w:instrText>
+            </w:r>
+            <w:r>
+              <w:rPr>
+                <w:noProof/>
+                <w:webHidden/>
+              </w:rPr>
+            </w:r>
+            <w:r>
+              <w:rPr>
+                <w:noProof/>
+                <w:webHidden/>
+              </w:rPr>
+              <w:fldChar w:fldCharType="separate"/>
+            </w:r>
+            <w:r>
+              <w:rPr>
+                <w:noProof/>
+                <w:webHidden/>
+              </w:rPr>
+              <w:t>4</w:t>
+            </w:r>
+            <w:r>
+              <w:rPr>
+                <w:noProof/>
+                <w:webHidden/>
+              </w:rPr>
+              <w:fldChar w:fldCharType="end"/>
+            </w:r>
+          </w:hyperlink>
+        </w:p>
+        <w:p>
+          <w:pPr>
+            <w:pStyle w:val="Obsah2"/>
+            <w:tabs>
+              <w:tab w:val="right" w:leader="dot" w:pos="9062"/>
+            </w:tabs>
+            <w:rPr>
+              <w:rFonts w:asciiTheme="minorHAnsi" w:eastAsiaTheme="minorEastAsia" w:hAnsiTheme="minorHAnsi"/>
+              <w:noProof/>
+              <w:kern w:val="2"/>
+              <w:sz w:val="24"/>
+              <w:szCs w:val="24"/>
+              <w:lang w:eastAsia="sk-SK"/>
+              <w14:ligatures w14:val="standardContextual"/>
+            </w:rPr>
+          </w:pPr>
+          <w:hyperlink w:anchor="_Toc180368093" w:history="1">
+            <w:r>
+              <w:rPr>
+                <w:rStyle w:val="Hypertextovprepojenie"/>
+                <w:noProof/>
+              </w:rPr>
+              <w:t>Použité metódy</w:t>
+            </w:r>
+            <w:r>
+              <w:rPr>
+                <w:noProof/>
+                <w:webHidden/>
+              </w:rPr>
+              <w:tab/>
+            </w:r>
+            <w:r>
+              <w:rPr>
+                <w:noProof/>
+                <w:webHidden/>
+              </w:rPr>
+              <w:fldChar w:fldCharType="begin"/>
+            </w:r>
+            <w:r>
+              <w:rPr>
+                <w:noProof/>
+                <w:webHidden/>
+              </w:rPr>
+              <w:instrText xml:space="preserve"> PAGEREF _Toc180368093 \h </w:instrText>
+            </w:r>
+            <w:r>
+              <w:rPr>
+                <w:noProof/>
+                <w:webHidden/>
+              </w:rPr>
+            </w:r>
+            <w:r>
+              <w:rPr>
+                <w:noProof/>
+                <w:webHidden/>
+              </w:rPr>
+              <w:fldChar w:fldCharType="separate"/>
+            </w:r>
+            <w:r>
+              <w:rPr>
+                <w:noProof/>
+                <w:webHidden/>
+              </w:rPr>
+              <w:t>4</w:t>
+            </w:r>
+            <w:r>
+              <w:rPr>
+                <w:noProof/>
+                <w:webHidden/>
+              </w:rPr>
+              <w:fldChar w:fldCharType="end"/>
+            </w:r>
+          </w:hyperlink>
+        </w:p>
+        <w:p>
+          <w:pPr>
+            <w:pStyle w:val="Obsah2"/>
+            <w:tabs>
+              <w:tab w:val="right" w:leader="dot" w:pos="9062"/>
+            </w:tabs>
+            <w:rPr>
+              <w:rFonts w:asciiTheme="minorHAnsi" w:eastAsiaTheme="minorEastAsia" w:hAnsiTheme="minorHAnsi"/>
+              <w:noProof/>
+              <w:kern w:val="2"/>
+              <w:sz w:val="24"/>
+              <w:szCs w:val="24"/>
+              <w:lang w:eastAsia="sk-SK"/>
+              <w14:ligatures w14:val="standardContextual"/>
+            </w:rPr>
+          </w:pPr>
+          <w:hyperlink w:anchor="_Toc180368094" w:history="1">
+            <w:r>
+              <w:rPr>
+                <w:rStyle w:val="Hypertextovprepojenie"/>
+                <w:noProof/>
+              </w:rPr>
+              <w:t>Záver</w:t>
+            </w:r>
+            <w:r>
+              <w:rPr>
+                <w:noProof/>
+                <w:webHidden/>
+              </w:rPr>
+              <w:tab/>
+            </w:r>
+            <w:r>
+              <w:rPr>
+                <w:noProof/>
+                <w:webHidden/>
+              </w:rPr>
+              <w:fldChar w:fldCharType="begin"/>
+            </w:r>
+            <w:r>
+              <w:rPr>
+                <w:noProof/>
+                <w:webHidden/>
+              </w:rPr>
+              <w:instrText xml:space="preserve"> PAGEREF _Toc180368094 \h </w:instrText>
+            </w:r>
+            <w:r>
+              <w:rPr>
+                <w:noProof/>
+                <w:webHidden/>
+              </w:rPr>
+            </w:r>
+            <w:r>
+              <w:rPr>
+                <w:noProof/>
+                <w:webHidden/>
+              </w:rPr>
+              <w:fldChar w:fldCharType="separate"/>
+            </w:r>
+            <w:r>
+              <w:rPr>
+                <w:noProof/>
+                <w:webHidden/>
+              </w:rPr>
+              <w:t>5</w:t>
+            </w:r>
+            <w:r>
+              <w:rPr>
+                <w:noProof/>
+                <w:webHidden/>
+              </w:rPr>
+              <w:fldChar w:fldCharType="end"/>
+            </w:r>
+          </w:hyperlink>
+        </w:p>
+        <w:p>
+          <w:r>
+            <w:rPr>
+              <w:b/>
+              <w:bCs/>
+            </w:rPr>
+            <w:fldChar w:fldCharType="end"/>
+          </w:r>
+        </w:p>
+      </w:sdtContent>
+    </w:sdt>
+    <w:p>
+      <w:pPr>
+        <w:rPr>
+          <w:noProof/>
+        </w:rPr>
+      </w:pPr>
+      <w:r>
+        <w:br w:type="page"/>
+      </w:r>
+      <w:r>
+        <w:fldChar w:fldCharType="begin"/>
+      </w:r>
+      <w:r>
+        <w:instrText xml:space="preserve"> TOC \o "1-3" \h \z \u </w:instrText>
+      </w:r>
+      <w:r>
+        <w:fldChar w:fldCharType="separate"/>
+      </w:r>
+    </w:p>
+    <w:p>
+      <w:pPr>
+        <w:rPr>
+          <w:rFonts w:eastAsiaTheme="majorEastAsia" w:cstheme="majorBidi"/>
+          <w:b/>
+          <w:color w:val="000000" w:themeColor="text1"/>
+          <w:sz w:val="32"/>
+          <w:szCs w:val="32"/>
+        </w:rPr>
+      </w:pPr>
+      <w:r>
+        <w:lastRenderedPageBreak/>
+        <w:fldChar w:fldCharType="end"/>
+      </w:r>
+    </w:p>
+    <w:p>
+      <w:pPr>
+        <w:pStyle w:val="Nadpis2"/>
+      </w:pPr>
+      <w:bookmarkStart w:id="1" w:name="_Toc180368036"/>
+      <w:bookmarkStart w:id="2" w:name="_Toc180368088"/>
+      <w:r>
+        <w:t>Zadanie</w:t>
+      </w:r>
+      <w:bookmarkEnd w:id="1"/>
+      <w:bookmarkEnd w:id="2"/>
+    </w:p>
+    <w:p>
+      <w:pPr>
+        <w:spacing w:line="360" w:lineRule="auto"/>
+      </w:pPr>
+      <w:r>
+        <w:t xml:space="preserve">Navrhnúť a implementovať P2P aplikáciu využívajúcu vlastný protokol postavený nad UDP (User Datagram </w:t>
+      </w:r>
+      <w:proofErr w:type="spellStart"/>
+      <w:r>
+        <w:t>Protocol</w:t>
+      </w:r>
+      <w:proofErr w:type="spellEnd"/>
+      <w:r>
+        <w:t>) v transportnej vrstve sieťového modelu TCP/IP. Aplikácia bude umožňovať komunikáciu dvoch účastníkov v lokálnej Ethernet sieti, vrátane výmeny textu a prenosu ľubovoľných súborov medzi počítačmi (uzlami). Oba uzly budú fungovať súčasne ako prijímač aj odosielateľ.</w:t>
+      </w:r>
+    </w:p>
+    <w:p>
+      <w:pPr>
+        <w:spacing w:line="360" w:lineRule="auto"/>
+      </w:pPr>
+      <w:r>
+        <w:t>Zadanie pozostáva z dvoch častí: teoretickej a praktickej. V teoretickej časti navrhnete vlastný protokol nad UDP. V praktickej časti následne implementujete a predvediete jeho funkčnosť pri komunikácii medzi dvoma uzlami, pričom zdôrazníte úpravy vykonané počas implementácie v porovnaní s pôvodným návrhom.</w:t>
+      </w:r>
+    </w:p>
+    <w:p>
+      <w:pPr>
+        <w:pStyle w:val="Nadpis2"/>
+      </w:pPr>
+      <w:bookmarkStart w:id="3" w:name="_Toc180368037"/>
+      <w:bookmarkStart w:id="4" w:name="_Toc180368089"/>
+      <w:r>
+        <w:t>Návrh</w:t>
+      </w:r>
+      <w:bookmarkEnd w:id="3"/>
+      <w:bookmarkEnd w:id="4"/>
+    </w:p>
+    <w:p>
+      <w:pPr>
+        <w:pStyle w:val="Nadpis3"/>
+        <w:rPr>
+          <w:b/>
+          <w:bCs/>
+        </w:rPr>
+      </w:pPr>
+      <w:bookmarkStart w:id="5" w:name="_Toc180368038"/>
+      <w:bookmarkStart w:id="6" w:name="_Toc180368090"/>
+      <w:r>
+        <w:rPr>
+          <w:b/>
+          <w:bCs/>
+        </w:rPr>
+        <w:t>Druhy správ a</w:t>
+      </w:r>
+      <w:r>
+        <w:rPr>
+          <w:b/>
+          <w:bCs/>
+        </w:rPr>
+        <w:t> </w:t>
+      </w:r>
+      <w:proofErr w:type="spellStart"/>
+      <w:r>
+        <w:rPr>
+          <w:b/>
+          <w:bCs/>
+        </w:rPr>
+        <w:t>Flagy</w:t>
+      </w:r>
+      <w:bookmarkEnd w:id="5"/>
+      <w:bookmarkEnd w:id="6"/>
+      <w:proofErr w:type="spellEnd"/>
+    </w:p>
+    <w:tbl>
+      <w:tblPr>
+        <w:tblStyle w:val="Mriekatabuky"/>
+        <w:tblW w:w="0" w:type="auto"/>
+        <w:tblLook w:val="04A0" w:firstRow="1" w:lastRow="0" w:firstColumn="1" w:lastColumn="0" w:noHBand="0" w:noVBand="1"/>
+      </w:tblPr>
+      <w:tblGrid>
+        <w:gridCol w:w="2154"/>
+        <w:gridCol w:w="3685"/>
+      </w:tblGrid>
+      <w:tr>
+        <w:trPr>
+          <w:trHeight w:val="340"/>
+        </w:trPr>
+        <w:tc>
+          <w:tcPr>
+            <w:tcW w:w="2154" w:type="dxa"/>
+            <w:tcBorders>
+              <w:top w:val="single" w:sz="12" w:space="0" w:color="auto"/>
+              <w:left w:val="single" w:sz="12" w:space="0" w:color="auto"/>
+              <w:bottom w:val="single" w:sz="12" w:space="0" w:color="auto"/>
+              <w:right w:val="single" w:sz="12" w:space="0" w:color="auto"/>
+            </w:tcBorders>
+            <w:vAlign w:val="center"/>
+          </w:tcPr>
+          <w:p>
+            <w:pPr>
+              <w:jc w:val="center"/>
+              <w:rPr>
+                <w:rFonts w:ascii="Arial" w:hAnsi="Arial" w:cs="Arial"/>
+                <w:b/>
+                <w:bCs/>
+              </w:rPr>
+            </w:pPr>
+            <w:r>
+              <w:rPr>
+                <w:rFonts w:ascii="Arial" w:hAnsi="Arial" w:cs="Arial"/>
+                <w:b/>
+                <w:bCs/>
+              </w:rPr>
+              <w:t>Pozícia bitu</w:t>
+            </w:r>
+          </w:p>
+        </w:tc>
+        <w:tc>
+          <w:tcPr>
+            <w:tcW w:w="3685" w:type="dxa"/>
+            <w:tcBorders>
+              <w:top w:val="single" w:sz="12" w:space="0" w:color="auto"/>
+              <w:left w:val="single" w:sz="12" w:space="0" w:color="auto"/>
+              <w:bottom w:val="single" w:sz="12" w:space="0" w:color="auto"/>
+              <w:right w:val="single" w:sz="12" w:space="0" w:color="auto"/>
+            </w:tcBorders>
+            <w:vAlign w:val="center"/>
+          </w:tcPr>
+          <w:p>
+            <w:pPr>
+              <w:jc w:val="center"/>
+              <w:rPr>
+                <w:rFonts w:ascii="Arial" w:hAnsi="Arial" w:cs="Arial"/>
+                <w:b/>
+                <w:bCs/>
+              </w:rPr>
+            </w:pPr>
+            <w:r>
+              <w:rPr>
+                <w:rFonts w:ascii="Arial" w:hAnsi="Arial" w:cs="Arial"/>
+                <w:b/>
+                <w:bCs/>
+              </w:rPr>
+              <w:t xml:space="preserve">Význam </w:t>
+            </w:r>
+            <w:proofErr w:type="spellStart"/>
+            <w:r>
+              <w:rPr>
+                <w:rFonts w:ascii="Arial" w:hAnsi="Arial" w:cs="Arial"/>
+                <w:b/>
+                <w:bCs/>
+              </w:rPr>
+              <w:t>Flagu</w:t>
+            </w:r>
+            <w:proofErr w:type="spellEnd"/>
+          </w:p>
+        </w:tc>
+      </w:tr>
+      <w:tr>
+        <w:trPr>
+          <w:trHeight w:val="340"/>
+        </w:trPr>
+        <w:tc>
+          <w:tcPr>
+            <w:tcW w:w="2154" w:type="dxa"/>
+            <w:tcBorders>
+              <w:top w:val="single" w:sz="12" w:space="0" w:color="auto"/>
+            </w:tcBorders>
+            <w:vAlign w:val="center"/>
+          </w:tcPr>
+          <w:p>
+            <w:pPr>
+              <w:jc w:val="center"/>
+              <w:rPr>
+                <w:rFonts w:ascii="Arial" w:hAnsi="Arial" w:cs="Arial"/>
+              </w:rPr>
+            </w:pPr>
+            <w:r>
+              <w:rPr>
+                <w:rFonts w:ascii="Arial" w:hAnsi="Arial" w:cs="Arial"/>
+              </w:rPr>
+              <w:t xml:space="preserve">0000 </w:t>
+            </w:r>
+            <w:r>
+              <w:rPr>
+                <w:rFonts w:ascii="Arial" w:hAnsi="Arial" w:cs="Arial"/>
+              </w:rPr>
+              <w:t>0001</w:t>
+            </w:r>
+          </w:p>
+        </w:tc>
+        <w:tc>
+          <w:tcPr>
+            <w:tcW w:w="3685" w:type="dxa"/>
+            <w:tcBorders>
+              <w:top w:val="single" w:sz="12" w:space="0" w:color="auto"/>
+            </w:tcBorders>
+            <w:vAlign w:val="center"/>
+          </w:tcPr>
+          <w:p>
+            <w:pPr>
+              <w:jc w:val="center"/>
+              <w:rPr>
+                <w:rFonts w:ascii="Arial" w:hAnsi="Arial" w:cs="Arial"/>
+              </w:rPr>
+            </w:pPr>
+            <w:r>
+              <w:rPr>
+                <w:rFonts w:ascii="Arial" w:hAnsi="Arial" w:cs="Arial"/>
+              </w:rPr>
+              <w:t xml:space="preserve">ACK </w:t>
+            </w:r>
+            <w:r>
+              <w:rPr>
+                <w:rFonts w:ascii="Arial" w:hAnsi="Arial" w:cs="Arial"/>
+              </w:rPr>
+              <w:t xml:space="preserve"> </w:t>
+            </w:r>
+            <w:r>
+              <w:rPr>
+                <w:rFonts w:ascii="Arial" w:hAnsi="Arial" w:cs="Arial"/>
+              </w:rPr>
+              <w:t>signál</w:t>
+            </w:r>
+          </w:p>
+        </w:tc>
+      </w:tr>
+      <w:tr>
+        <w:trPr>
+          <w:trHeight w:val="340"/>
+        </w:trPr>
+        <w:tc>
+          <w:tcPr>
+            <w:tcW w:w="2154" w:type="dxa"/>
+            <w:vAlign w:val="center"/>
+          </w:tcPr>
+          <w:p>
+            <w:pPr>
+              <w:jc w:val="center"/>
+              <w:rPr>
+                <w:rFonts w:ascii="Arial" w:hAnsi="Arial" w:cs="Arial"/>
+              </w:rPr>
+            </w:pPr>
+            <w:r>
+              <w:rPr>
+                <w:rFonts w:ascii="Arial" w:hAnsi="Arial" w:cs="Arial"/>
+              </w:rPr>
+              <w:t>0000 0010</w:t>
+            </w:r>
+          </w:p>
+        </w:tc>
+        <w:tc>
+          <w:tcPr>
+            <w:tcW w:w="3685" w:type="dxa"/>
+            <w:vAlign w:val="center"/>
+          </w:tcPr>
+          <w:p>
+            <w:pPr>
+              <w:jc w:val="center"/>
+              <w:rPr>
+                <w:rFonts w:ascii="Arial" w:hAnsi="Arial" w:cs="Arial"/>
+              </w:rPr>
+            </w:pPr>
+            <w:r>
+              <w:rPr>
+                <w:rFonts w:ascii="Arial" w:hAnsi="Arial" w:cs="Arial"/>
+              </w:rPr>
+              <w:t xml:space="preserve">SYN </w:t>
+            </w:r>
+            <w:r>
+              <w:rPr>
+                <w:rFonts w:ascii="Arial" w:hAnsi="Arial" w:cs="Arial"/>
+              </w:rPr>
+              <w:t>signál</w:t>
+            </w:r>
+          </w:p>
+        </w:tc>
+      </w:tr>
+      <w:tr>
+        <w:trPr>
+          <w:trHeight w:val="340"/>
+        </w:trPr>
+        <w:tc>
+          <w:tcPr>
+            <w:tcW w:w="2154" w:type="dxa"/>
+            <w:vAlign w:val="center"/>
+          </w:tcPr>
+          <w:p>
+            <w:pPr>
+              <w:jc w:val="center"/>
+              <w:rPr>
+                <w:rFonts w:ascii="Arial" w:hAnsi="Arial" w:cs="Arial"/>
+              </w:rPr>
+            </w:pPr>
+            <w:r>
+              <w:rPr>
+                <w:rFonts w:ascii="Arial" w:hAnsi="Arial" w:cs="Arial"/>
+              </w:rPr>
+              <w:t>0000 0</w:t>
+            </w:r>
+            <w:r>
+              <w:rPr>
+                <w:rFonts w:ascii="Arial" w:hAnsi="Arial" w:cs="Arial"/>
+              </w:rPr>
+              <w:t>100</w:t>
+            </w:r>
+          </w:p>
+        </w:tc>
+        <w:tc>
+          <w:tcPr>
+            <w:tcW w:w="3685" w:type="dxa"/>
+            <w:vAlign w:val="center"/>
+          </w:tcPr>
+          <w:p>
+            <w:pPr>
+              <w:jc w:val="center"/>
+              <w:rPr>
+                <w:rFonts w:ascii="Arial" w:hAnsi="Arial" w:cs="Arial"/>
+              </w:rPr>
+            </w:pPr>
+            <w:r>
+              <w:rPr>
+                <w:rFonts w:ascii="Arial" w:hAnsi="Arial" w:cs="Arial"/>
+              </w:rPr>
+              <w:t xml:space="preserve">FIN </w:t>
+            </w:r>
+            <w:r>
+              <w:rPr>
+                <w:rFonts w:ascii="Arial" w:hAnsi="Arial" w:cs="Arial"/>
+              </w:rPr>
+              <w:t>signál</w:t>
+            </w:r>
+          </w:p>
+        </w:tc>
+      </w:tr>
+      <w:tr>
+        <w:trPr>
+          <w:trHeight w:val="340"/>
+        </w:trPr>
+        <w:tc>
+          <w:tcPr>
+            <w:tcW w:w="2154" w:type="dxa"/>
+            <w:vAlign w:val="center"/>
+          </w:tcPr>
+          <w:p>
+            <w:pPr>
+              <w:jc w:val="center"/>
+              <w:rPr>
+                <w:rFonts w:ascii="Arial" w:hAnsi="Arial" w:cs="Arial"/>
+              </w:rPr>
+            </w:pPr>
+            <w:r>
+              <w:rPr>
+                <w:rFonts w:ascii="Arial" w:hAnsi="Arial" w:cs="Arial"/>
+              </w:rPr>
+              <w:t>0000 1000</w:t>
+            </w:r>
+          </w:p>
+        </w:tc>
+        <w:tc>
+          <w:tcPr>
+            <w:tcW w:w="3685" w:type="dxa"/>
+            <w:vAlign w:val="center"/>
+          </w:tcPr>
+          <w:p>
+            <w:pPr>
+              <w:jc w:val="center"/>
+              <w:rPr>
+                <w:rFonts w:ascii="Arial" w:hAnsi="Arial" w:cs="Arial"/>
+              </w:rPr>
+            </w:pPr>
+            <w:r>
+              <w:rPr>
+                <w:rFonts w:ascii="Arial" w:hAnsi="Arial" w:cs="Arial"/>
+              </w:rPr>
+              <w:t>Signál opakovaného poslania</w:t>
+            </w:r>
+          </w:p>
+        </w:tc>
+      </w:tr>
+      <w:tr>
+        <w:trPr>
+          <w:trHeight w:val="340"/>
+        </w:trPr>
+        <w:tc>
+          <w:tcPr>
+            <w:tcW w:w="2154" w:type="dxa"/>
+            <w:vAlign w:val="center"/>
+          </w:tcPr>
+          <w:p>
+            <w:pPr>
+              <w:jc w:val="center"/>
+              <w:rPr>
+                <w:rFonts w:ascii="Arial" w:hAnsi="Arial" w:cs="Arial"/>
+              </w:rPr>
+            </w:pPr>
+            <w:r>
+              <w:rPr>
+                <w:rFonts w:ascii="Arial" w:hAnsi="Arial" w:cs="Arial"/>
+              </w:rPr>
+              <w:t>0001 0000</w:t>
+            </w:r>
+          </w:p>
+        </w:tc>
+        <w:tc>
+          <w:tcPr>
+            <w:tcW w:w="3685" w:type="dxa"/>
+            <w:vAlign w:val="center"/>
+          </w:tcPr>
+          <w:p>
+            <w:pPr>
+              <w:jc w:val="center"/>
+              <w:rPr>
+                <w:rFonts w:ascii="Arial" w:hAnsi="Arial" w:cs="Arial"/>
+              </w:rPr>
+            </w:pPr>
+            <w:r>
+              <w:rPr>
+                <w:rFonts w:ascii="Arial" w:hAnsi="Arial" w:cs="Arial"/>
+              </w:rPr>
+              <w:t>Bežná správa</w:t>
+            </w:r>
+          </w:p>
+        </w:tc>
+      </w:tr>
+      <w:tr>
+        <w:trPr>
+          <w:trHeight w:val="340"/>
+        </w:trPr>
+        <w:tc>
+          <w:tcPr>
+            <w:tcW w:w="2154" w:type="dxa"/>
+            <w:vAlign w:val="center"/>
+          </w:tcPr>
+          <w:p>
+            <w:pPr>
+              <w:jc w:val="center"/>
+              <w:rPr>
+                <w:rFonts w:ascii="Arial" w:hAnsi="Arial" w:cs="Arial"/>
+              </w:rPr>
+            </w:pPr>
+            <w:r>
+              <w:rPr>
+                <w:rFonts w:ascii="Arial" w:hAnsi="Arial" w:cs="Arial"/>
+              </w:rPr>
+              <w:t>00</w:t>
+            </w:r>
+            <w:r>
+              <w:rPr>
+                <w:rFonts w:ascii="Arial" w:hAnsi="Arial" w:cs="Arial"/>
+              </w:rPr>
+              <w:t>10 0000</w:t>
+            </w:r>
+          </w:p>
+        </w:tc>
+        <w:tc>
+          <w:tcPr>
+            <w:tcW w:w="3685" w:type="dxa"/>
+            <w:vAlign w:val="center"/>
+          </w:tcPr>
+          <w:p>
+            <w:pPr>
+              <w:jc w:val="center"/>
+              <w:rPr>
+                <w:rFonts w:ascii="Arial" w:hAnsi="Arial" w:cs="Arial"/>
+              </w:rPr>
+            </w:pPr>
+            <w:r>
+              <w:rPr>
+                <w:rFonts w:ascii="Arial" w:hAnsi="Arial" w:cs="Arial"/>
+              </w:rPr>
+              <w:t>Súborová správa</w:t>
+            </w:r>
+          </w:p>
+        </w:tc>
+      </w:tr>
+    </w:tbl>
+    <w:p>
+      <w:pPr>
+        <w:pStyle w:val="Nadpis3"/>
+        <w:spacing w:before="360"/>
+        <w:rPr>
+          <w:b/>
+          <w:bCs/>
+        </w:rPr>
+      </w:pPr>
+      <w:bookmarkStart w:id="7" w:name="_Toc180368039"/>
+      <w:bookmarkStart w:id="8" w:name="_Toc180368091"/>
+      <w:r>
+        <w:rPr>
+          <w:b/>
+          <w:bCs/>
+        </w:rPr>
+        <w:t>Hlavička</w:t>
+      </w:r>
+      <w:bookmarkEnd w:id="7"/>
+      <w:bookmarkEnd w:id="8"/>
+    </w:p>
+    <w:p>
+      <w:r>
+        <w:t>Navrhnutá hlavička má 8B:</w:t>
+      </w:r>
+    </w:p>
+    <w:p>
+      <w:r>
+        <w:drawing>
+          <wp:inline distT="0" distB="0" distL="0" distR="0" wp14:anchorId="06A67079" wp14:editId="2F8C66E0">
+            <wp:extent cx="5511800" cy="841679"/>
+            <wp:effectExtent l="0" t="0" r="0" b="0"/>
+            <wp:docPr id="702344208" name="Obrázok 1" descr="Obrázok, na ktorom je text, snímka obrazovky, rad, písmo&#10;&#10;Automaticky generovaný popis"/>
+            <wp:cNvGraphicFramePr>
+              <a:graphicFrameLocks xmlns:a="http://schemas.openxmlformats.org/drawingml/2006/main" noChangeAspect="1"/>
+            </wp:cNvGraphicFramePr>
+            <a:graphic xmlns:a="http://schemas.openxmlformats.org/drawingml/2006/main">
+              <a:graphicData uri="http://schemas.openxmlformats.org/drawingml/2006/picture">
+                <pic:pic xmlns:pic="http://schemas.openxmlformats.org/drawingml/2006/picture">
+                  <pic:nvPicPr>
+                    <pic:cNvPr id="702344208" name="Obrázok 1" descr="Obrázok, na ktorom je text, snímka obrazovky, rad, písmo&#10;&#10;Automaticky generovaný popis"/>
+                    <pic:cNvPicPr/>
+                  </pic:nvPicPr>
+                  <pic:blipFill rotWithShape="1">
+                    <a:blip r:embed="rId8"/>
+                    <a:srcRect l="2672" t="10908" r="1619" b="31142"/>
+                    <a:stretch/>
+                  </pic:blipFill>
+                  <pic:spPr bwMode="auto">
+                    <a:xfrm>
+                      <a:off x="0" y="0"/>
+                      <a:ext cx="5513513" cy="841941"/>
+                    </a:xfrm>
+                    <a:prstGeom prst="rect">
+                      <a:avLst/>
+                    </a:prstGeom>
+                    <a:ln>
+                      <a:noFill/>
+                    </a:ln>
+                    <a:extLst>
+                      <a:ext uri="{53640926-AAD7-44D8-BBD7-CCE9431645EC}">
+                        <a14:shadowObscured xmlns:a14="http://schemas.microsoft.com/office/drawing/2010/main"/>
+                      </a:ext>
+                    </a:extLst>
+                  </pic:spPr>
+                </pic:pic>
+              </a:graphicData>
+            </a:graphic>
+          </wp:inline>
+        </w:drawing>
+      </w:r>
+    </w:p>
+    <w:p>
+      <w:proofErr w:type="spellStart"/>
+      <w:r>
+        <w:rPr>
+          <w:b/>
+          <w:bCs/>
+        </w:rPr>
+        <w:t>Message</w:t>
+      </w:r>
+      <w:proofErr w:type="spellEnd"/>
+      <w:r>
+        <w:rPr>
+          <w:b/>
+          <w:bCs/>
+        </w:rPr>
+        <w:t xml:space="preserve"> type + </w:t>
+      </w:r>
+      <w:proofErr w:type="spellStart"/>
+      <w:r>
+        <w:rPr>
+          <w:b/>
+          <w:bCs/>
+        </w:rPr>
+        <w:t>Flags</w:t>
+      </w:r>
+      <w:proofErr w:type="spellEnd"/>
+      <w:r>
+        <w:rPr>
+          <w:b/>
+          <w:bCs/>
+        </w:rPr>
+        <w:t xml:space="preserve"> </w:t>
+      </w:r>
+      <w:r>
+        <w:rPr>
+          <w:b/>
+          <w:bCs/>
+        </w:rPr>
+        <w:t>–</w:t>
+      </w:r>
+      <w:r>
+        <w:rPr>
+          <w:b/>
+          <w:bCs/>
+        </w:rPr>
+        <w:t xml:space="preserve"> </w:t>
+      </w:r>
+      <w:r>
+        <w:t xml:space="preserve">výber z uvedených vyššie </w:t>
+      </w:r>
+      <w:r>
+        <w:t>-</w:t>
+      </w:r>
+      <w:r>
+        <w:t xml:space="preserve"> </w:t>
+      </w:r>
+      <w:r>
+        <w:t>kombinovaná veľkosť 1B</w:t>
+      </w:r>
+    </w:p>
+    <w:p>
+      <w:proofErr w:type="spellStart"/>
+      <w:r>
+        <w:rPr>
+          <w:b/>
+          <w:bCs/>
+        </w:rPr>
+        <w:t>Payload</w:t>
+      </w:r>
+      <w:proofErr w:type="spellEnd"/>
+      <w:r>
+        <w:rPr>
+          <w:b/>
+          <w:bCs/>
+        </w:rPr>
+        <w:t xml:space="preserve"> </w:t>
+      </w:r>
+      <w:proofErr w:type="spellStart"/>
+      <w:r>
+        <w:rPr>
+          <w:b/>
+          <w:bCs/>
+        </w:rPr>
+        <w:t>size</w:t>
+      </w:r>
+      <w:proofErr w:type="spellEnd"/>
+      <w:r>
+        <w:rPr>
+          <w:b/>
+          <w:bCs/>
+        </w:rPr>
+        <w:t xml:space="preserve"> – </w:t>
+      </w:r>
+      <w:r>
+        <w:t>veľkosť odoslaného fragmentu v</w:t>
+      </w:r>
+      <w:r>
+        <w:t> </w:t>
+      </w:r>
+      <w:r>
+        <w:t>bitoch</w:t>
+      </w:r>
+      <w:r>
+        <w:t xml:space="preserve"> </w:t>
+      </w:r>
+      <w:r>
+        <w:t xml:space="preserve">(0-65 536) </w:t>
+      </w:r>
+      <w:r>
+        <w:t>-</w:t>
+      </w:r>
+      <w:r>
+        <w:t xml:space="preserve"> 2B</w:t>
+      </w:r>
+    </w:p>
+    <w:p>
+      <w:r>
+        <w:rPr>
+          <w:b/>
+          <w:bCs/>
+        </w:rPr>
+        <w:t xml:space="preserve">Fragment </w:t>
+      </w:r>
+      <w:proofErr w:type="spellStart"/>
+      <w:r>
+        <w:rPr>
+          <w:b/>
+          <w:bCs/>
+        </w:rPr>
+        <w:t>offset</w:t>
+      </w:r>
+      <w:proofErr w:type="spellEnd"/>
+      <w:r>
+        <w:rPr>
+          <w:b/>
+          <w:bCs/>
+        </w:rPr>
+        <w:t xml:space="preserve"> </w:t>
+      </w:r>
+      <w:r>
+        <w:rPr>
+          <w:b/>
+          <w:bCs/>
+        </w:rPr>
+        <w:t>–</w:t>
+      </w:r>
+      <w:r>
+        <w:rPr>
+          <w:b/>
+          <w:bCs/>
+        </w:rPr>
+        <w:t xml:space="preserve"> </w:t>
+      </w:r>
+      <w:r>
+        <w:t xml:space="preserve">indikácia štartovného bitu </w:t>
+      </w:r>
+      <w:r>
+        <w:t>fragmentovaných dát</w:t>
+      </w:r>
+      <w:r>
+        <w:t xml:space="preserve"> (0-65 536)</w:t>
+      </w:r>
+      <w:r>
+        <w:t xml:space="preserve"> </w:t>
+      </w:r>
+      <w:r>
+        <w:t xml:space="preserve">- </w:t>
+      </w:r>
+      <w:r>
+        <w:t>2B</w:t>
+      </w:r>
+    </w:p>
+    <w:p>
+      <w:proofErr w:type="spellStart"/>
+      <w:r>
+        <w:rPr>
+          <w:b/>
+          <w:bCs/>
+        </w:rPr>
+        <w:t>Total</w:t>
+      </w:r>
+      <w:proofErr w:type="spellEnd"/>
+      <w:r>
+        <w:rPr>
+          <w:b/>
+          <w:bCs/>
+        </w:rPr>
+        <w:t xml:space="preserve"> </w:t>
+      </w:r>
+      <w:proofErr w:type="spellStart"/>
+      <w:r>
+        <w:rPr>
+          <w:b/>
+          <w:bCs/>
+        </w:rPr>
+        <w:t>Fragments</w:t>
+      </w:r>
+      <w:proofErr w:type="spellEnd"/>
+      <w:r>
+        <w:rPr>
+          <w:b/>
+          <w:bCs/>
+        </w:rPr>
+        <w:t xml:space="preserve"> </w:t>
+      </w:r>
+      <w:r>
+        <w:rPr>
+          <w:b/>
+          <w:bCs/>
+        </w:rPr>
+        <w:t xml:space="preserve">– </w:t>
+      </w:r>
+      <w:r>
+        <w:t xml:space="preserve">celkový počet odosielaných fragmentov </w:t>
+      </w:r>
+      <w:r>
+        <w:t>(0-255)</w:t>
+      </w:r>
+      <w:r>
+        <w:t xml:space="preserve"> </w:t>
+      </w:r>
+      <w:r>
+        <w:t>–</w:t>
+      </w:r>
+      <w:r>
+        <w:t xml:space="preserve"> </w:t>
+      </w:r>
+      <w:r>
+        <w:t>1B</w:t>
+      </w:r>
+    </w:p>
+    <w:p>
+      <w:proofErr w:type="spellStart"/>
+      <w:r>
+        <w:rPr>
+          <w:b/>
+          <w:bCs/>
+        </w:rPr>
+        <w:t>Checksum</w:t>
+      </w:r>
+      <w:proofErr w:type="spellEnd"/>
+      <w:r>
+        <w:rPr>
+          <w:b/>
+          <w:bCs/>
+        </w:rPr>
+        <w:t xml:space="preserve"> </w:t>
+      </w:r>
+      <w:r>
+        <w:rPr>
+          <w:b/>
+          <w:bCs/>
+        </w:rPr>
+        <w:t>–</w:t>
+      </w:r>
+      <w:r>
+        <w:rPr>
+          <w:b/>
+          <w:bCs/>
+        </w:rPr>
+        <w:t xml:space="preserve"> </w:t>
+      </w:r>
+      <w:r>
+        <w:t xml:space="preserve">zvyšok po delení </w:t>
+      </w:r>
+      <w:r>
+        <w:t>65</w:t>
+      </w:r>
+      <w:r>
+        <w:t> </w:t>
+      </w:r>
+      <w:r>
+        <w:t>5</w:t>
+      </w:r>
+      <w:r>
+        <w:t>36</w:t>
+      </w:r>
+      <w:r>
+        <w:t xml:space="preserve"> – 2B</w:t>
+      </w:r>
+    </w:p>
+    <w:p>
+      <w:proofErr w:type="spellStart"/>
+      <w:r>
+        <w:rPr>
+          <w:b/>
+          <w:bCs/>
+        </w:rPr>
+        <w:t>Data</w:t>
+      </w:r>
+      <w:proofErr w:type="spellEnd"/>
+      <w:r>
+        <w:rPr>
+          <w:b/>
+          <w:bCs/>
+        </w:rPr>
+        <w:t xml:space="preserve"> – </w:t>
+      </w:r>
+      <w:r>
+        <w:t>samotná správa</w:t>
+      </w:r>
+    </w:p>
+    <w:p>
+      <w:r>
+        <w:br w:type="page"/>
+      </w:r>
+    </w:p>
+    <w:p>
+      <w:pPr>
+        <w:pStyle w:val="Nadpis2"/>
+      </w:pPr>
+      <w:bookmarkStart w:id="9" w:name="_Toc180368040"/>
+      <w:bookmarkStart w:id="10" w:name="_Toc180368092"/>
+      <w:r>
+        <w:lastRenderedPageBreak/>
+        <w:t>Vývojový diagram</w:t>
+      </w:r>
+      <w:bookmarkEnd w:id="9"/>
+      <w:bookmarkEnd w:id="10"/>
+    </w:p>
+    <w:p>
+      <w:pPr>
+        <w:rPr>
+          <w:rFonts w:eastAsiaTheme="majorEastAsia" w:cstheme="majorBidi"/>
+          <w:b/>
+          <w:color w:val="000000" w:themeColor="text1"/>
+          <w:sz w:val="32"/>
+          <w:szCs w:val="32"/>
+        </w:rPr>
+      </w:pPr>
+      <w:r>
+        <w:rPr>
+          <w:rFonts w:eastAsiaTheme="majorEastAsia" w:cstheme="majorBidi"/>
+          <w:b/>
+          <w:noProof/>
+          <w:color w:val="000000" w:themeColor="text1"/>
+          <w:sz w:val="32"/>
+          <w:szCs w:val="32"/>
+        </w:rPr>
+        <w:drawing>
+          <wp:inline distT="0" distB="0" distL="0" distR="0" wp14:anchorId="2D79DB90" wp14:editId="4348F343">
+            <wp:extent cx="5760720" cy="1856740"/>
+            <wp:effectExtent l="0" t="0" r="0" b="0"/>
+            <wp:docPr id="1084042089" name="Obrázok 1" descr="Obrázok, na ktorom je diagram, text, rad, písmo&#10;&#10;Automaticky generovaný popis"/>
+            <wp:cNvGraphicFramePr>
+              <a:graphicFrameLocks xmlns:a="http://schemas.openxmlformats.org/drawingml/2006/main" noChangeAspect="1"/>
+            </wp:cNvGraphicFramePr>
+            <a:graphic xmlns:a="http://schemas.openxmlformats.org/drawingml/2006/main">
+              <a:graphicData uri="http://schemas.openxmlformats.org/drawingml/2006/picture">
+                <pic:pic xmlns:pic="http://schemas.openxmlformats.org/drawingml/2006/picture">
+                  <pic:nvPicPr>
+                    <pic:cNvPr id="1084042089" name="Obrázok 1" descr="Obrázok, na ktorom je diagram, text, rad, písmo&#10;&#10;Automaticky generovaný popis"/>
+                    <pic:cNvPicPr/>
+                  </pic:nvPicPr>
+                  <pic:blipFill>
+                    <a:blip r:embed="rId9">
+                      <a:extLst>
+                        <a:ext uri="{28A0092B-C50C-407E-A947-70E740481C1C}">
+                          <a14:useLocalDpi xmlns:a14="http://schemas.microsoft.com/office/drawing/2010/main" val="0"/>
+                        </a:ext>
+                      </a:extLst>
+                    </a:blip>
+                    <a:stretch>
+                      <a:fillRect/>
+                    </a:stretch>
+                  </pic:blipFill>
+                  <pic:spPr>
+                    <a:xfrm>
+                      <a:off x="0" y="0"/>
+                      <a:ext cx="5760720" cy="1856740"/>
+                    </a:xfrm>
+                    <a:prstGeom prst="rect">
+                      <a:avLst/>
+                    </a:prstGeom>
+                  </pic:spPr>
+                </pic:pic>
+              </a:graphicData>
+            </a:graphic>
+          </wp:inline>
+        </w:drawing>
+      </w:r>
+    </w:p>
+    <w:p>
+      <w:pPr>
+        <w:pStyle w:val="Nadpis2"/>
+      </w:pPr>
+      <w:bookmarkStart w:id="11" w:name="_Toc180368041"/>
+      <w:bookmarkStart w:id="12" w:name="_Toc180368093"/>
+      <w:r>
+        <w:t xml:space="preserve">Použité </w:t>
+      </w:r>
+      <w:r>
+        <w:t>metódy</w:t>
+      </w:r>
+      <w:bookmarkEnd w:id="11"/>
+      <w:bookmarkEnd w:id="12"/>
+    </w:p>
+    <w:p>
+      <w:pPr>
+        <w:rPr>
+          <w:i/>
+          <w:iCs/>
+        </w:rPr>
+      </w:pPr>
+      <w:r>
+        <w:rPr>
+          <w:i/>
+          <w:iCs/>
+          <w:sz w:val="26"/>
+          <w:szCs w:val="26"/>
+        </w:rPr>
+        <w:t xml:space="preserve">Trieda </w:t>
+      </w:r>
+      <w:proofErr w:type="spellStart"/>
+      <w:r>
+        <w:rPr>
+          <w:i/>
+          <w:iCs/>
+          <w:sz w:val="26"/>
+          <w:szCs w:val="26"/>
+        </w:rPr>
+        <w:t>Header</w:t>
+      </w:r>
+      <w:proofErr w:type="spellEnd"/>
+      <w:r>
+        <w:rPr>
+          <w:i/>
+          <w:iCs/>
+        </w:rPr>
+        <w:t>:</w:t>
+      </w:r>
+    </w:p>
+    <w:p>
+      <w:proofErr w:type="spellStart"/>
+      <w:r>
+        <w:rPr>
+          <w:b/>
+          <w:bCs/>
+        </w:rPr>
+        <w:t>build_packet</w:t>
+      </w:r>
+      <w:proofErr w:type="spellEnd"/>
+      <w:r>
+        <w:rPr>
+          <w:b/>
+          <w:bCs/>
+        </w:rPr>
+        <w:t>(</w:t>
+      </w:r>
+      <w:proofErr w:type="spellStart"/>
+      <w:r>
+        <w:rPr>
+          <w:b/>
+          <w:bCs/>
+        </w:rPr>
+        <w:t>self</w:t>
+      </w:r>
+      <w:proofErr w:type="spellEnd"/>
+      <w:r>
+        <w:rPr>
+          <w:b/>
+          <w:bCs/>
+        </w:rPr>
+        <w:t>)</w:t>
+      </w:r>
+      <w:r>
+        <w:t xml:space="preserve"> – poskladá jednotlivé zložky</w:t>
+      </w:r>
+      <w:r>
+        <w:t xml:space="preserve"> a samotnú správu</w:t>
+      </w:r>
+      <w:r>
+        <w:t xml:space="preserve"> do jedného </w:t>
+      </w:r>
+      <w:proofErr w:type="spellStart"/>
+      <w:r>
+        <w:t>packetu</w:t>
+      </w:r>
+      <w:proofErr w:type="spellEnd"/>
+      <w:r>
+        <w:t xml:space="preserve"> </w:t>
+      </w:r>
+    </w:p>
+    <w:p>
+      <w:proofErr w:type="spellStart"/>
+      <w:r>
+        <w:rPr>
+          <w:b/>
+          <w:bCs/>
+        </w:rPr>
+        <w:t>parse_packet</w:t>
+      </w:r>
+      <w:proofErr w:type="spellEnd"/>
+      <w:r>
+        <w:rPr>
+          <w:b/>
+          <w:bCs/>
+        </w:rPr>
+        <w:t>(</w:t>
+      </w:r>
+      <w:proofErr w:type="spellStart"/>
+      <w:r>
+        <w:rPr>
+          <w:b/>
+          <w:bCs/>
+        </w:rPr>
+        <w:t>packet</w:t>
+      </w:r>
+      <w:proofErr w:type="spellEnd"/>
+      <w:r>
+        <w:rPr>
+          <w:b/>
+          <w:bCs/>
+        </w:rPr>
+        <w:t>)</w:t>
+      </w:r>
+      <w:r>
+        <w:rPr>
+          <w:i/>
+          <w:iCs/>
+        </w:rPr>
+        <w:t xml:space="preserve"> </w:t>
+      </w:r>
+      <w:r>
+        <w:t xml:space="preserve">– rozoberie </w:t>
+      </w:r>
+      <w:proofErr w:type="spellStart"/>
+      <w:r>
+        <w:t>packet</w:t>
+      </w:r>
+      <w:proofErr w:type="spellEnd"/>
+      <w:r>
+        <w:t xml:space="preserve"> na jednotlivé zložky</w:t>
+      </w:r>
+      <w:r>
+        <w:t xml:space="preserve"> a vráti ich oddelené</w:t>
+      </w:r>
+    </w:p>
+    <w:p>
+      <w:pPr>
+        <w:rPr>
+          <w:i/>
+          <w:iCs/>
+          <w:sz w:val="26"/>
+          <w:szCs w:val="26"/>
+        </w:rPr>
+      </w:pPr>
+      <w:r>
+        <w:rPr>
+          <w:i/>
+          <w:iCs/>
+          <w:sz w:val="26"/>
+          <w:szCs w:val="26"/>
+        </w:rPr>
+        <w:t xml:space="preserve">Trieda </w:t>
+      </w:r>
+      <w:proofErr w:type="spellStart"/>
+      <w:r>
+        <w:rPr>
+          <w:i/>
+          <w:iCs/>
+          <w:sz w:val="26"/>
+          <w:szCs w:val="26"/>
+        </w:rPr>
+        <w:t>Peer</w:t>
+      </w:r>
+      <w:proofErr w:type="spellEnd"/>
+      <w:r>
+        <w:rPr>
+          <w:i/>
+          <w:iCs/>
+          <w:sz w:val="26"/>
+          <w:szCs w:val="26"/>
+        </w:rPr>
+        <w:t>:</w:t>
+      </w:r>
+    </w:p>
+    <w:p>
+      <w:r>
+        <w:t xml:space="preserve">Táto trieda slúži ako základ pre </w:t>
+      </w:r>
+      <w:r>
+        <w:t>objekty Klient a Server.</w:t>
+      </w:r>
+    </w:p>
+    <w:p>
+      <w:r>
+        <w:rPr>
+          <w:b/>
+          <w:bCs/>
+        </w:rPr>
+        <w:t>__</w:t>
+      </w:r>
+      <w:proofErr w:type="spellStart"/>
+      <w:r>
+        <w:rPr>
+          <w:b/>
+          <w:bCs/>
+        </w:rPr>
+        <w:t>init</w:t>
+      </w:r>
+      <w:proofErr w:type="spellEnd"/>
+      <w:r>
+        <w:rPr>
+          <w:b/>
+          <w:bCs/>
+        </w:rPr>
+        <w:t>__</w:t>
+      </w:r>
+      <w:r>
+        <w:rPr>
+          <w:b/>
+          <w:bCs/>
+        </w:rPr>
+        <w:t>(</w:t>
+      </w:r>
+      <w:proofErr w:type="spellStart"/>
+      <w:r>
+        <w:rPr>
+          <w:b/>
+          <w:bCs/>
+        </w:rPr>
+        <w:t>self</w:t>
+      </w:r>
+      <w:proofErr w:type="spellEnd"/>
+      <w:r>
+        <w:rPr>
+          <w:b/>
+          <w:bCs/>
+        </w:rPr>
+        <w:t xml:space="preserve">, </w:t>
+      </w:r>
+      <w:proofErr w:type="spellStart"/>
+      <w:r>
+        <w:rPr>
+          <w:b/>
+          <w:bCs/>
+        </w:rPr>
+        <w:t>ip</w:t>
+      </w:r>
+      <w:proofErr w:type="spellEnd"/>
+      <w:r>
+        <w:rPr>
+          <w:b/>
+          <w:bCs/>
+        </w:rPr>
+        <w:t>, port</w:t>
+      </w:r>
+      <w:r>
+        <w:rPr>
+          <w:b/>
+          <w:bCs/>
+        </w:rPr>
+        <w:t>)</w:t>
+      </w:r>
+      <w:r>
+        <w:t>- inicializácia hodnôt</w:t>
+      </w:r>
+    </w:p>
+    <w:p>
+      <w:proofErr w:type="spellStart"/>
+      <w:r>
+        <w:rPr>
+          <w:b/>
+          <w:bCs/>
+        </w:rPr>
+        <w:t>send_message</w:t>
+      </w:r>
+      <w:proofErr w:type="spellEnd"/>
+      <w:r>
+        <w:rPr>
+          <w:b/>
+          <w:bCs/>
+        </w:rPr>
+        <w:t>(</w:t>
+      </w:r>
+      <w:proofErr w:type="spellStart"/>
+      <w:r>
+        <w:rPr>
+          <w:b/>
+          <w:bCs/>
+        </w:rPr>
+        <w:t>self</w:t>
+      </w:r>
+      <w:proofErr w:type="spellEnd"/>
+      <w:r>
+        <w:rPr>
+          <w:b/>
+          <w:bCs/>
+        </w:rPr>
+        <w:t xml:space="preserve">, </w:t>
+      </w:r>
+      <w:proofErr w:type="spellStart"/>
+      <w:r>
+        <w:rPr>
+          <w:b/>
+          <w:bCs/>
+        </w:rPr>
+        <w:t>message</w:t>
+      </w:r>
+      <w:proofErr w:type="spellEnd"/>
+      <w:r>
+        <w:rPr>
+          <w:b/>
+          <w:bCs/>
+        </w:rPr>
+        <w:t xml:space="preserve">, </w:t>
+      </w:r>
+      <w:proofErr w:type="spellStart"/>
+      <w:r>
+        <w:rPr>
+          <w:b/>
+          <w:bCs/>
+        </w:rPr>
+        <w:t>receiver</w:t>
+      </w:r>
+      <w:proofErr w:type="spellEnd"/>
+      <w:r>
+        <w:rPr>
+          <w:b/>
+          <w:bCs/>
+        </w:rPr>
+        <w:t>=</w:t>
+      </w:r>
+      <w:proofErr w:type="spellStart"/>
+      <w:r>
+        <w:rPr>
+          <w:b/>
+          <w:bCs/>
+        </w:rPr>
+        <w:t>None</w:t>
+      </w:r>
+      <w:proofErr w:type="spellEnd"/>
+      <w:r>
+        <w:rPr>
+          <w:b/>
+          <w:bCs/>
+        </w:rPr>
+        <w:t>)</w:t>
+      </w:r>
+      <w:r>
+        <w:t xml:space="preserve"> </w:t>
+      </w:r>
+      <w:r>
+        <w:t>–</w:t>
+      </w:r>
+      <w:r>
+        <w:t xml:space="preserve"> </w:t>
+      </w:r>
+      <w:r>
+        <w:t xml:space="preserve">slúži na odoslanie SYN, </w:t>
+      </w:r>
+      <w:r>
+        <w:t>SYN-ACK, ACK správ</w:t>
+      </w:r>
+    </w:p>
+    <w:p>
+      <w:proofErr w:type="spellStart"/>
+      <w:r>
+        <w:rPr>
+          <w:b/>
+          <w:bCs/>
+        </w:rPr>
+        <w:t>receive_packet</w:t>
+      </w:r>
+      <w:proofErr w:type="spellEnd"/>
+      <w:r>
+        <w:rPr>
+          <w:b/>
+          <w:bCs/>
+        </w:rPr>
+        <w:t>(</w:t>
+      </w:r>
+      <w:proofErr w:type="spellStart"/>
+      <w:r>
+        <w:rPr>
+          <w:b/>
+          <w:bCs/>
+        </w:rPr>
+        <w:t>self</w:t>
+      </w:r>
+      <w:proofErr w:type="spellEnd"/>
+      <w:r>
+        <w:rPr>
+          <w:b/>
+          <w:bCs/>
+        </w:rPr>
+        <w:t>)</w:t>
+      </w:r>
+      <w:r>
+        <w:t xml:space="preserve"> – pomocou </w:t>
+      </w:r>
+      <w:proofErr w:type="spellStart"/>
+      <w:r>
+        <w:t>threadovani</w:t>
+      </w:r>
+      <w:r>
+        <w:t>a</w:t>
+      </w:r>
+      <w:proofErr w:type="spellEnd"/>
+      <w:r>
+        <w:t xml:space="preserve"> príjme správu, rozoberie ju na zložky a</w:t>
+      </w:r>
+      <w:r>
+        <w:t> </w:t>
+      </w:r>
+      <w:proofErr w:type="spellStart"/>
+      <w:r>
+        <w:t>printne</w:t>
+      </w:r>
+      <w:proofErr w:type="spellEnd"/>
+      <w:r>
+        <w:t xml:space="preserve"> ju užívateľovi</w:t>
+      </w:r>
+    </w:p>
+    <w:p>
+      <w:proofErr w:type="spellStart"/>
+      <w:r>
+        <w:rPr>
+          <w:b/>
+          <w:bCs/>
+        </w:rPr>
+        <w:t>send_packet</w:t>
+      </w:r>
+      <w:proofErr w:type="spellEnd"/>
+      <w:r>
+        <w:rPr>
+          <w:b/>
+          <w:bCs/>
+        </w:rPr>
+        <w:t>(</w:t>
+      </w:r>
+      <w:proofErr w:type="spellStart"/>
+      <w:r>
+        <w:rPr>
+          <w:b/>
+          <w:bCs/>
+        </w:rPr>
+        <w:t>self</w:t>
+      </w:r>
+      <w:proofErr w:type="spellEnd"/>
+      <w:r>
+        <w:rPr>
+          <w:b/>
+          <w:bCs/>
+        </w:rPr>
+        <w:t>)</w:t>
+      </w:r>
+      <w:r>
+        <w:rPr>
+          <w:b/>
+          <w:bCs/>
+        </w:rPr>
+        <w:t xml:space="preserve"> </w:t>
+      </w:r>
+      <w:r>
+        <w:t>– odošle p</w:t>
+      </w:r>
+      <w:r>
+        <w:t xml:space="preserve">oskladaný </w:t>
+      </w:r>
+      <w:proofErr w:type="spellStart"/>
+      <w:r>
+        <w:t>packet</w:t>
+      </w:r>
+      <w:proofErr w:type="spellEnd"/>
+      <w:r>
+        <w:t xml:space="preserve"> používateľom zvolenému </w:t>
+      </w:r>
+      <w:proofErr w:type="spellStart"/>
+      <w:r>
+        <w:t>Peer</w:t>
+      </w:r>
+      <w:proofErr w:type="spellEnd"/>
+      <w:r>
+        <w:t>-ovi</w:t>
+      </w:r>
+    </w:p>
+    <w:p>
+      <w:proofErr w:type="spellStart"/>
+      <w:r>
+        <w:rPr>
+          <w:b/>
+          <w:bCs/>
+        </w:rPr>
+        <w:t>chatting</w:t>
+      </w:r>
+      <w:proofErr w:type="spellEnd"/>
+      <w:r>
+        <w:rPr>
+          <w:b/>
+          <w:bCs/>
+        </w:rPr>
+        <w:t>(</w:t>
+      </w:r>
+      <w:proofErr w:type="spellStart"/>
+      <w:r>
+        <w:rPr>
+          <w:b/>
+          <w:bCs/>
+        </w:rPr>
+        <w:t>self</w:t>
+      </w:r>
+      <w:proofErr w:type="spellEnd"/>
+      <w:r>
+        <w:rPr>
+          <w:b/>
+          <w:bCs/>
+        </w:rPr>
+        <w:t xml:space="preserve">) </w:t>
+      </w:r>
+      <w:r>
+        <w:t>–</w:t>
+      </w:r>
+      <w:r>
+        <w:t xml:space="preserve"> </w:t>
+      </w:r>
+      <w:r>
+        <w:t xml:space="preserve">prebieha tu </w:t>
+      </w:r>
+      <w:proofErr w:type="spellStart"/>
+      <w:r>
+        <w:t>threadovanie</w:t>
+      </w:r>
+      <w:proofErr w:type="spellEnd"/>
+      <w:r>
+        <w:t xml:space="preserve"> a používa sa na posielanie správ P2P</w:t>
+      </w:r>
+    </w:p>
+    <w:p>
+      <w:proofErr w:type="spellStart"/>
+      <w:r>
+        <w:rPr>
+          <w:b/>
+          <w:bCs/>
+        </w:rPr>
+        <w:t>quit</w:t>
+      </w:r>
+      <w:proofErr w:type="spellEnd"/>
+      <w:r>
+        <w:rPr>
+          <w:b/>
+          <w:bCs/>
+        </w:rPr>
+        <w:t>(</w:t>
+      </w:r>
+      <w:proofErr w:type="spellStart"/>
+      <w:r>
+        <w:rPr>
+          <w:b/>
+          <w:bCs/>
+        </w:rPr>
+        <w:t>self</w:t>
+      </w:r>
+      <w:proofErr w:type="spellEnd"/>
+      <w:r>
+        <w:rPr>
+          <w:b/>
+          <w:bCs/>
+        </w:rPr>
+        <w:t>)</w:t>
+      </w:r>
+      <w:r>
+        <w:t xml:space="preserve"> – metóda na ukončenie </w:t>
+      </w:r>
+      <w:proofErr w:type="spellStart"/>
+      <w:r>
+        <w:t>threadovania</w:t>
+      </w:r>
+      <w:proofErr w:type="spellEnd"/>
+    </w:p>
+    <w:p>
+      <w:pPr>
+        <w:rPr>
+          <w:i/>
+          <w:iCs/>
+          <w:sz w:val="26"/>
+          <w:szCs w:val="26"/>
+        </w:rPr>
+      </w:pPr>
+      <w:r>
+        <w:rPr>
+          <w:i/>
+          <w:iCs/>
+          <w:sz w:val="26"/>
+          <w:szCs w:val="26"/>
+        </w:rPr>
+        <w:t xml:space="preserve">Trieda </w:t>
+      </w:r>
+      <w:proofErr w:type="spellStart"/>
+      <w:r>
+        <w:rPr>
+          <w:i/>
+          <w:iCs/>
+          <w:sz w:val="26"/>
+          <w:szCs w:val="26"/>
+        </w:rPr>
+        <w:t>Client</w:t>
+      </w:r>
+      <w:proofErr w:type="spellEnd"/>
+      <w:r>
+        <w:rPr>
+          <w:i/>
+          <w:iCs/>
+          <w:sz w:val="26"/>
+          <w:szCs w:val="26"/>
+        </w:rPr>
+        <w:t xml:space="preserve"> (</w:t>
+      </w:r>
+      <w:proofErr w:type="spellStart"/>
+      <w:r>
+        <w:rPr>
+          <w:i/>
+          <w:iCs/>
+          <w:sz w:val="26"/>
+          <w:szCs w:val="26"/>
+        </w:rPr>
+        <w:t>Peer</w:t>
+      </w:r>
+      <w:proofErr w:type="spellEnd"/>
+      <w:r>
+        <w:rPr>
+          <w:i/>
+          <w:iCs/>
+          <w:sz w:val="26"/>
+          <w:szCs w:val="26"/>
+        </w:rPr>
+        <w:t>):</w:t>
+      </w:r>
+    </w:p>
+    <w:p>
+      <w:proofErr w:type="spellStart"/>
+      <w:r>
+        <w:rPr>
+          <w:b/>
+          <w:bCs/>
+        </w:rPr>
+        <w:t>three_w</w:t>
+      </w:r>
+      <w:r>
+        <w:rPr>
+          <w:b/>
+          <w:bCs/>
+        </w:rPr>
+        <w:t>ay</w:t>
+      </w:r>
+      <w:r>
+        <w:rPr>
+          <w:b/>
+          <w:bCs/>
+        </w:rPr>
+        <w:t>_hs_c</w:t>
+      </w:r>
+      <w:proofErr w:type="spellEnd"/>
+      <w:r>
+        <w:rPr>
+          <w:b/>
+          <w:bCs/>
+        </w:rPr>
+        <w:t>(</w:t>
+      </w:r>
+      <w:proofErr w:type="spellStart"/>
+      <w:r>
+        <w:rPr>
+          <w:b/>
+          <w:bCs/>
+        </w:rPr>
+        <w:t>self</w:t>
+      </w:r>
+      <w:proofErr w:type="spellEnd"/>
+      <w:r>
+        <w:rPr>
+          <w:b/>
+          <w:bCs/>
+        </w:rPr>
+        <w:t xml:space="preserve">, </w:t>
+      </w:r>
+      <w:proofErr w:type="spellStart"/>
+      <w:r>
+        <w:rPr>
+          <w:b/>
+          <w:bCs/>
+        </w:rPr>
+        <w:t>server_ip</w:t>
+      </w:r>
+      <w:proofErr w:type="spellEnd"/>
+      <w:r>
+        <w:rPr>
+          <w:b/>
+          <w:bCs/>
+        </w:rPr>
+        <w:t xml:space="preserve">, </w:t>
+      </w:r>
+      <w:proofErr w:type="spellStart"/>
+      <w:r>
+        <w:rPr>
+          <w:b/>
+          <w:bCs/>
+        </w:rPr>
+        <w:t>server_port</w:t>
+      </w:r>
+      <w:proofErr w:type="spellEnd"/>
+      <w:r>
+        <w:rPr>
+          <w:b/>
+          <w:bCs/>
+        </w:rPr>
+        <w:t>)</w:t>
+      </w:r>
+      <w:r>
+        <w:t xml:space="preserve"> – klientova verzia </w:t>
+      </w:r>
+      <w:r>
+        <w:rPr>
+          <w:i/>
+          <w:iCs/>
+        </w:rPr>
+        <w:t xml:space="preserve">3 </w:t>
+      </w:r>
+      <w:proofErr w:type="spellStart"/>
+      <w:r>
+        <w:rPr>
+          <w:i/>
+          <w:iCs/>
+        </w:rPr>
+        <w:t>way</w:t>
+      </w:r>
+      <w:proofErr w:type="spellEnd"/>
+      <w:r>
+        <w:rPr>
+          <w:i/>
+          <w:iCs/>
+        </w:rPr>
+        <w:t xml:space="preserve"> </w:t>
+      </w:r>
+      <w:proofErr w:type="spellStart"/>
+      <w:r>
+        <w:rPr>
+          <w:i/>
+          <w:iCs/>
+        </w:rPr>
+        <w:t>handshake</w:t>
+      </w:r>
+      <w:proofErr w:type="spellEnd"/>
+      <w:r>
+        <w:t>-u</w:t>
+      </w:r>
+      <w:r>
+        <w:t xml:space="preserve">, odošle SYN signál, očakáva SYN-ACK signál </w:t>
+      </w:r>
+      <w:r>
+        <w:t>a odošle ACK signál</w:t>
+      </w:r>
+    </w:p>
+    <w:p>
+      <w:pPr>
+        <w:rPr>
+          <w:i/>
+          <w:iCs/>
+          <w:sz w:val="26"/>
+          <w:szCs w:val="26"/>
+        </w:rPr>
+      </w:pPr>
+      <w:r>
+        <w:rPr>
+          <w:i/>
+          <w:iCs/>
+          <w:sz w:val="26"/>
+          <w:szCs w:val="26"/>
+        </w:rPr>
+        <w:t>Trieda Server (</w:t>
+      </w:r>
+      <w:proofErr w:type="spellStart"/>
+      <w:r>
+        <w:rPr>
+          <w:i/>
+          <w:iCs/>
+          <w:sz w:val="26"/>
+          <w:szCs w:val="26"/>
+        </w:rPr>
+        <w:t>Peer</w:t>
+      </w:r>
+      <w:proofErr w:type="spellEnd"/>
+      <w:r>
+        <w:rPr>
+          <w:i/>
+          <w:iCs/>
+          <w:sz w:val="26"/>
+          <w:szCs w:val="26"/>
+        </w:rPr>
+        <w:t>)</w:t>
+      </w:r>
+      <w:r>
+        <w:rPr>
+          <w:i/>
+          <w:iCs/>
+          <w:sz w:val="26"/>
+          <w:szCs w:val="26"/>
+        </w:rPr>
+        <w:t>:</w:t>
+      </w:r>
+    </w:p>
+    <w:p>
+      <w:proofErr w:type="spellStart"/>
+      <w:r>
+        <w:rPr>
+          <w:b/>
+          <w:bCs/>
+        </w:rPr>
+        <w:t>three_way_hs_s</w:t>
+      </w:r>
+      <w:proofErr w:type="spellEnd"/>
+      <w:r>
+        <w:rPr>
+          <w:b/>
+          <w:bCs/>
+        </w:rPr>
+        <w:t>(</w:t>
+      </w:r>
+      <w:proofErr w:type="spellStart"/>
+      <w:r>
+        <w:rPr>
+          <w:b/>
+          <w:bCs/>
+        </w:rPr>
+        <w:t>self</w:t>
+      </w:r>
+      <w:proofErr w:type="spellEnd"/>
+      <w:r>
+        <w:rPr>
+          <w:b/>
+          <w:bCs/>
+        </w:rPr>
+        <w:t>)</w:t>
+      </w:r>
+      <w:r>
+        <w:t xml:space="preserve"> – serverová verzia </w:t>
+      </w:r>
+      <w:r>
+        <w:rPr>
+          <w:i/>
+          <w:iCs/>
+        </w:rPr>
+        <w:t xml:space="preserve">3 </w:t>
+      </w:r>
+      <w:proofErr w:type="spellStart"/>
+      <w:r>
+        <w:rPr>
+          <w:i/>
+          <w:iCs/>
+        </w:rPr>
+        <w:t>way</w:t>
+      </w:r>
+      <w:proofErr w:type="spellEnd"/>
+      <w:r>
+        <w:rPr>
+          <w:i/>
+          <w:iCs/>
+        </w:rPr>
+        <w:t xml:space="preserve"> </w:t>
+      </w:r>
+      <w:proofErr w:type="spellStart"/>
+      <w:r>
+        <w:rPr>
+          <w:i/>
+          <w:iCs/>
+        </w:rPr>
+        <w:t>handshake</w:t>
+      </w:r>
+      <w:proofErr w:type="spellEnd"/>
+      <w:r>
+        <w:t>-u</w:t>
+      </w:r>
+      <w:r>
+        <w:t xml:space="preserve">, hneď po spustení čaká na SYN signál, odošle </w:t>
+      </w:r>
+      <w:r>
+        <w:t>SYN-ACK klientovi a zapamätá si klientove IP a port,</w:t>
+      </w:r>
+      <w:r>
+        <w:t xml:space="preserve"> čaká na ACK signál</w:t>
+      </w:r>
+    </w:p>
+    <w:p/>
+    <w:p>
+      <w:r>
+        <w:br w:type="page"/>
+      </w:r>
+    </w:p>
+    <w:p>
+      <w:pPr>
+        <w:pStyle w:val="Nadpis2"/>
+      </w:pPr>
+      <w:bookmarkStart w:id="13" w:name="_Toc180368042"/>
+      <w:bookmarkStart w:id="14" w:name="_Toc180368094"/>
+      <w:r>
+        <w:lastRenderedPageBreak/>
+        <w:t>Záver</w:t>
+      </w:r>
+      <w:bookmarkEnd w:id="13"/>
+      <w:bookmarkEnd w:id="14"/>
     </w:p>
     <w:sectPr>
+      <w:headerReference w:type="default" r:id="rId10"/>
+      <w:footerReference w:type="default" r:id="rId11"/>
       <w:pgSz w:w="11906" w:h="16838"/>
       <w:pgMar w:top="1417" w:right="1417" w:bottom="1417" w:left="1417" w:header="708" w:footer="708" w:gutter="0"/>
+      <w:pgNumType w:start="0"/>
       <w:cols w:space="708"/>
+      <w:titlePg/>
       <w:docGrid w:linePitch="360"/>
     </w:sectPr>
   </w:body>
 </w:document>
+</file>
+
+<file path=word/endnotes.xml><?xml version="1.0" encoding="utf-8"?>
+<w:endnotes xmlns:wpc="http://schemas.microsoft.com/office/word/2010/wordprocessingCanvas" xmlns:cx="http://schemas.microsoft.com/office/drawing/2014/chartex" xmlns:cx1="http://schemas.microsoft.com/office/drawing/2015/9/8/chartex" xmlns:cx2="http://schemas.microsoft.com/office/drawing/2015/10/21/chartex" xmlns:cx3="http://schemas.microsoft.com/office/drawing/2016/5/9/chartex" xmlns:cx4="http://schemas.microsoft.com/office/drawing/2016/5/10/chartex" xmlns:cx5="http://schemas.microsoft.com/office/drawing/2016/5/11/chartex" xmlns:cx6="http://schemas.microsoft.com/office/drawing/2016/5/12/chartex" xmlns:cx7="http://schemas.microsoft.com/office/drawing/2016/5/13/chartex" xmlns:cx8="http://schemas.microsoft.com/office/drawing/2016/5/14/chartex" xmlns:mc="http://schemas.openxmlformats.org/markup-compatibility/2006" xmlns:aink="http://schemas.microsoft.com/office/drawing/2016/ink" xmlns:am3d="http://schemas.microsoft.com/office/drawing/2017/model3d" xmlns:o="urn:schemas-microsoft-com:office:office" xmlns:oel="http://schemas.microsoft.com/office/2019/extlst" xmlns:r="http://schemas.openxmlformats.org/officeDocument/2006/relationships" xmlns:m="http://schemas.openxmlformats.org/officeDocument/2006/math" xmlns:v="urn:schemas-microsoft-com:vml" xmlns:wp14="http://schemas.microsoft.com/office/word/2010/wordprocessingDrawing" xmlns:wp="http://schemas.openxmlformats.org/drawingml/2006/wordprocessingDrawing" xmlns:w10="urn:schemas-microsoft-com:office:word" xmlns:w="http://schemas.openxmlformats.org/wordprocessingml/2006/main" xmlns:w14="http://schemas.microsoft.com/office/word/2010/wordml" xmlns:w15="http://schemas.microsoft.com/office/word/2012/wordml" xmlns:w16cex="http://schemas.microsoft.com/office/word/2018/wordml/cex" xmlns:w16cid="http://schemas.microsoft.com/office/word/2016/wordml/cid" xmlns:w16="http://schemas.microsoft.com/office/word/2018/wordml" xmlns:w16du="http://schemas.microsoft.com/office/word/2023/wordml/word16du" xmlns:w16sdtdh="http://schemas.microsoft.com/office/word/2020/wordml/sdtdatahash" xmlns:w16se="http://schemas.microsoft.com/office/word/2015/wordml/symex" xmlns:wpg="http://schemas.microsoft.com/office/word/2010/wordprocessingGroup" xmlns:wpi="http://schemas.microsoft.com/office/word/2010/wordprocessingInk" xmlns:wne="http://schemas.microsoft.com/office/word/2006/wordml" xmlns:wps="http://schemas.microsoft.com/office/word/2010/wordprocessingShape" mc:Ignorable="w14 w15 w16se w16cid w16 w16cex w16sdtdh w16du wp14">
+  <w:endnote w:type="separator" w:id="-1">
+    <w:p>
+      <w:pPr>
+        <w:spacing w:after="0" w:line="240" w:lineRule="auto"/>
+      </w:pPr>
+      <w:r>
+        <w:separator/>
+      </w:r>
+    </w:p>
+  </w:endnote>
+  <w:endnote w:type="continuationSeparator" w:id="0">
+    <w:p>
+      <w:pPr>
+        <w:spacing w:after="0" w:line="240" w:lineRule="auto"/>
+      </w:pPr>
+      <w:r>
+        <w:continuationSeparator/>
+      </w:r>
+    </w:p>
+  </w:endnote>
+</w:endnotes>
+</file>
+
+<file path=word/footer1.xml><?xml version="1.0" encoding="utf-8"?>
+<w:ftr xmlns:wpc="http://schemas.microsoft.com/office/word/2010/wordprocessingCanvas" xmlns:cx="http://schemas.microsoft.com/office/drawing/2014/chartex" xmlns:cx1="http://schemas.microsoft.com/office/drawing/2015/9/8/chartex" xmlns:cx2="http://schemas.microsoft.com/office/drawing/2015/10/21/chartex" xmlns:cx3="http://schemas.microsoft.com/office/drawing/2016/5/9/chartex" xmlns:cx4="http://schemas.microsoft.com/office/drawing/2016/5/10/chartex" xmlns:cx5="http://schemas.microsoft.com/office/drawing/2016/5/11/chartex" xmlns:cx6="http://schemas.microsoft.com/office/drawing/2016/5/12/chartex" xmlns:cx7="http://schemas.microsoft.com/office/drawing/2016/5/13/chartex" xmlns:cx8="http://schemas.microsoft.com/office/drawing/2016/5/14/chartex" xmlns:mc="http://schemas.openxmlformats.org/markup-compatibility/2006" xmlns:aink="http://schemas.microsoft.com/office/drawing/2016/ink" xmlns:am3d="http://schemas.microsoft.com/office/drawing/2017/model3d" xmlns:o="urn:schemas-microsoft-com:office:office" xmlns:oel="http://schemas.microsoft.com/office/2019/extlst" xmlns:r="http://schemas.openxmlformats.org/officeDocument/2006/relationships" xmlns:m="http://schemas.openxmlformats.org/officeDocument/2006/math" xmlns:v="urn:schemas-microsoft-com:vml" xmlns:wp14="http://schemas.microsoft.com/office/word/2010/wordprocessingDrawing" xmlns:wp="http://schemas.openxmlformats.org/drawingml/2006/wordprocessingDrawing" xmlns:w10="urn:schemas-microsoft-com:office:word" xmlns:w="http://schemas.openxmlformats.org/wordprocessingml/2006/main" xmlns:w14="http://schemas.microsoft.com/office/word/2010/wordml" xmlns:w15="http://schemas.microsoft.com/office/word/2012/wordml" xmlns:w16cex="http://schemas.microsoft.com/office/word/2018/wordml/cex" xmlns:w16cid="http://schemas.microsoft.com/office/word/2016/wordml/cid" xmlns:w16="http://schemas.microsoft.com/office/word/2018/wordml" xmlns:w16du="http://schemas.microsoft.com/office/word/2023/wordml/word16du" xmlns:w16sdtdh="http://schemas.microsoft.com/office/word/2020/wordml/sdtdatahash" xmlns:w16se="http://schemas.microsoft.com/office/word/2015/wordml/symex" xmlns:wpg="http://schemas.microsoft.com/office/word/2010/wordprocessingGroup" xmlns:wpi="http://schemas.microsoft.com/office/word/2010/wordprocessingInk" xmlns:wne="http://schemas.microsoft.com/office/word/2006/wordml" xmlns:wps="http://schemas.microsoft.com/office/word/2010/wordprocessingShape" mc:Ignorable="w14 w15 w16se w16cid w16 w16cex w16sdtdh w16du wp14">
+  <w:sdt>
+    <w:sdtPr>
+      <w:id w:val="-356035811"/>
+      <w:docPartObj>
+        <w:docPartGallery w:val="Page Numbers (Bottom of Page)"/>
+        <w:docPartUnique/>
+      </w:docPartObj>
+    </w:sdtPr>
+    <w:sdtContent>
+      <w:p>
+        <w:pPr>
+          <w:pStyle w:val="Pta"/>
+          <w:jc w:val="center"/>
+        </w:pPr>
+        <w:r>
+          <w:fldChar w:fldCharType="begin"/>
+        </w:r>
+        <w:r>
+          <w:instrText>PAGE   \* MERGEFORMAT</w:instrText>
+        </w:r>
+        <w:r>
+          <w:fldChar w:fldCharType="separate"/>
+        </w:r>
+        <w:r>
+          <w:t>2</w:t>
+        </w:r>
+        <w:r>
+          <w:fldChar w:fldCharType="end"/>
+        </w:r>
+      </w:p>
+    </w:sdtContent>
+  </w:sdt>
+  <w:p>
+    <w:pPr>
+      <w:pStyle w:val="Pta"/>
+    </w:pPr>
+  </w:p>
+</w:ftr>
+</file>
+
+<file path=word/footnotes.xml><?xml version="1.0" encoding="utf-8"?>
+<w:footnotes xmlns:wpc="http://schemas.microsoft.com/office/word/2010/wordprocessingCanvas" xmlns:cx="http://schemas.microsoft.com/office/drawing/2014/chartex" xmlns:cx1="http://schemas.microsoft.com/office/drawing/2015/9/8/chartex" xmlns:cx2="http://schemas.microsoft.com/office/drawing/2015/10/21/chartex" xmlns:cx3="http://schemas.microsoft.com/office/drawing/2016/5/9/chartex" xmlns:cx4="http://schemas.microsoft.com/office/drawing/2016/5/10/chartex" xmlns:cx5="http://schemas.microsoft.com/office/drawing/2016/5/11/chartex" xmlns:cx6="http://schemas.microsoft.com/office/drawing/2016/5/12/chartex" xmlns:cx7="http://schemas.microsoft.com/office/drawing/2016/5/13/chartex" xmlns:cx8="http://schemas.microsoft.com/office/drawing/2016/5/14/chartex" xmlns:mc="http://schemas.openxmlformats.org/markup-compatibility/2006" xmlns:aink="http://schemas.microsoft.com/office/drawing/2016/ink" xmlns:am3d="http://schemas.microsoft.com/office/drawing/2017/model3d" xmlns:o="urn:schemas-microsoft-com:office:office" xmlns:oel="http://schemas.microsoft.com/office/2019/extlst" xmlns:r="http://schemas.openxmlformats.org/officeDocument/2006/relationships" xmlns:m="http://schemas.openxmlformats.org/officeDocument/2006/math" xmlns:v="urn:schemas-microsoft-com:vml" xmlns:wp14="http://schemas.microsoft.com/office/word/2010/wordprocessingDrawing" xmlns:wp="http://schemas.openxmlformats.org/drawingml/2006/wordprocessingDrawing" xmlns:w10="urn:schemas-microsoft-com:office:word" xmlns:w="http://schemas.openxmlformats.org/wordprocessingml/2006/main" xmlns:w14="http://schemas.microsoft.com/office/word/2010/wordml" xmlns:w15="http://schemas.microsoft.com/office/word/2012/wordml" xmlns:w16cex="http://schemas.microsoft.com/office/word/2018/wordml/cex" xmlns:w16cid="http://schemas.microsoft.com/office/word/2016/wordml/cid" xmlns:w16="http://schemas.microsoft.com/office/word/2018/wordml" xmlns:w16du="http://schemas.microsoft.com/office/word/2023/wordml/word16du" xmlns:w16sdtdh="http://schemas.microsoft.com/office/word/2020/wordml/sdtdatahash" xmlns:w16se="http://schemas.microsoft.com/office/word/2015/wordml/symex" xmlns:wpg="http://schemas.microsoft.com/office/word/2010/wordprocessingGroup" xmlns:wpi="http://schemas.microsoft.com/office/word/2010/wordprocessingInk" xmlns:wne="http://schemas.microsoft.com/office/word/2006/wordml" xmlns:wps="http://schemas.microsoft.com/office/word/2010/wordprocessingShape" mc:Ignorable="w14 w15 w16se w16cid w16 w16cex w16sdtdh w16du wp14">
+  <w:footnote w:type="separator" w:id="-1">
+    <w:p>
+      <w:pPr>
+        <w:spacing w:after="0" w:line="240" w:lineRule="auto"/>
+      </w:pPr>
+      <w:r>
+        <w:separator/>
+      </w:r>
+    </w:p>
+  </w:footnote>
+  <w:footnote w:type="continuationSeparator" w:id="0">
+    <w:p>
+      <w:pPr>
+        <w:spacing w:after="0" w:line="240" w:lineRule="auto"/>
+      </w:pPr>
+      <w:r>
+        <w:continuationSeparator/>
+      </w:r>
+    </w:p>
+  </w:footnote>
+</w:footnotes>
+</file>
+
+<file path=word/header1.xml><?xml version="1.0" encoding="utf-8"?>
+<w:hdr xmlns:wpc="http://schemas.microsoft.com/office/word/2010/wordprocessingCanvas" xmlns:cx="http://schemas.microsoft.com/office/drawing/2014/chartex" xmlns:cx1="http://schemas.microsoft.com/office/drawing/2015/9/8/chartex" xmlns:cx2="http://schemas.microsoft.com/office/drawing/2015/10/21/chartex" xmlns:cx3="http://schemas.microsoft.com/office/drawing/2016/5/9/chartex" xmlns:cx4="http://schemas.microsoft.com/office/drawing/2016/5/10/chartex" xmlns:cx5="http://schemas.microsoft.com/office/drawing/2016/5/11/chartex" xmlns:cx6="http://schemas.microsoft.com/office/drawing/2016/5/12/chartex" xmlns:cx7="http://schemas.microsoft.com/office/drawing/2016/5/13/chartex" xmlns:cx8="http://schemas.microsoft.com/office/drawing/2016/5/14/chartex" xmlns:mc="http://schemas.openxmlformats.org/markup-compatibility/2006" xmlns:aink="http://schemas.microsoft.com/office/drawing/2016/ink" xmlns:am3d="http://schemas.microsoft.com/office/drawing/2017/model3d" xmlns:o="urn:schemas-microsoft-com:office:office" xmlns:oel="http://schemas.microsoft.com/office/2019/extlst" xmlns:r="http://schemas.openxmlformats.org/officeDocument/2006/relationships" xmlns:m="http://schemas.openxmlformats.org/officeDocument/2006/math" xmlns:v="urn:schemas-microsoft-com:vml" xmlns:wp14="http://schemas.microsoft.com/office/word/2010/wordprocessingDrawing" xmlns:wp="http://schemas.openxmlformats.org/drawingml/2006/wordprocessingDrawing" xmlns:w10="urn:schemas-microsoft-com:office:word" xmlns:w="http://schemas.openxmlformats.org/wordprocessingml/2006/main" xmlns:w14="http://schemas.microsoft.com/office/word/2010/wordml" xmlns:w15="http://schemas.microsoft.com/office/word/2012/wordml" xmlns:w16cex="http://schemas.microsoft.com/office/word/2018/wordml/cex" xmlns:w16cid="http://schemas.microsoft.com/office/word/2016/wordml/cid" xmlns:w16="http://schemas.microsoft.com/office/word/2018/wordml" xmlns:w16du="http://schemas.microsoft.com/office/word/2023/wordml/word16du" xmlns:w16sdtdh="http://schemas.microsoft.com/office/word/2020/wordml/sdtdatahash" xmlns:w16se="http://schemas.microsoft.com/office/word/2015/wordml/symex" xmlns:wpg="http://schemas.microsoft.com/office/word/2010/wordprocessingGroup" xmlns:wpi="http://schemas.microsoft.com/office/word/2010/wordprocessingInk" xmlns:wne="http://schemas.microsoft.com/office/word/2006/wordml" xmlns:wps="http://schemas.microsoft.com/office/word/2010/wordprocessingShape" mc:Ignorable="w14 w15 w16se w16cid w16 w16cex w16sdtdh w16du wp14">
+  <w:p>
+    <w:pPr>
+      <w:pStyle w:val="Hlavika"/>
+      <w:rPr>
+        <w:i/>
+        <w:iCs/>
+        <w:sz w:val="20"/>
+        <w:szCs w:val="20"/>
+      </w:rPr>
+    </w:pPr>
+    <w:r>
+      <w:rPr>
+        <w:i/>
+        <w:iCs/>
+        <w:sz w:val="20"/>
+        <w:szCs w:val="20"/>
+      </w:rPr>
+      <w:t>Jakub Fridrich, 127147</w:t>
+    </w:r>
+  </w:p>
+  <w:p>
+    <w:pPr>
+      <w:pStyle w:val="Hlavika"/>
+      <w:rPr>
+        <w:i/>
+        <w:iCs/>
+        <w:sz w:val="20"/>
+        <w:szCs w:val="20"/>
+      </w:rPr>
+    </w:pPr>
+    <w:r>
+      <w:rPr>
+        <w:i/>
+        <w:iCs/>
+        <w:sz w:val="20"/>
+        <w:szCs w:val="20"/>
+      </w:rPr>
+      <w:t>21.10.2024</w:t>
+    </w:r>
+  </w:p>
+</w:hdr>
 </file>
 
 <file path=word/styles.xml><?xml version="1.0" encoding="utf-8"?>
@@ -415,6 +3198,10 @@
   <w:style w:type="paragraph" w:default="1" w:styleId="Normlny">
     <w:name w:val="Normal"/>
     <w:qFormat/>
+    <w:rsid w:val="00CA1383"/>
+    <w:rPr>
+      <w:rFonts w:ascii="Georgia" w:hAnsi="Georgia"/>
+    </w:rPr>
   </w:style>
   <w:style w:type="paragraph" w:styleId="Nadpis1">
     <w:name w:val="heading 1"/>
@@ -423,7 +3210,7 @@
     <w:link w:val="Nadpis1Char"/>
     <w:uiPriority w:val="9"/>
     <w:qFormat/>
-    <w:rsid w:val="00433C16"/>
+    <w:rsid w:val="0014755D"/>
     <w:pPr>
       <w:keepNext/>
       <w:keepLines/>
@@ -431,9 +3218,9 @@
       <w:outlineLvl w:val="0"/>
     </w:pPr>
     <w:rPr>
-      <w:rFonts w:asciiTheme="majorHAnsi" w:eastAsiaTheme="majorEastAsia" w:hAnsiTheme="majorHAnsi" w:cstheme="majorBidi"/>
-      <w:color w:val="0F4761" w:themeColor="accent1" w:themeShade="BF"/>
-      <w:sz w:val="40"/>
+      <w:rFonts w:eastAsiaTheme="majorEastAsia" w:cstheme="majorBidi"/>
+      <w:color w:val="000000" w:themeColor="text1"/>
+      <w:sz w:val="36"/>
       <w:szCs w:val="40"/>
     </w:rPr>
   </w:style>
@@ -443,19 +3230,19 @@
     <w:next w:val="Normlny"/>
     <w:link w:val="Nadpis2Char"/>
     <w:uiPriority w:val="9"/>
-    <w:semiHidden/>
     <w:unhideWhenUsed/>
     <w:qFormat/>
-    <w:rsid w:val="00433C16"/>
+    <w:rsid w:val="004D2EAD"/>
     <w:pPr>
       <w:keepNext/>
       <w:keepLines/>
-      <w:spacing w:before="160" w:after="80"/>
+      <w:spacing w:before="160" w:after="120"/>
       <w:outlineLvl w:val="1"/>
     </w:pPr>
     <w:rPr>
-      <w:rFonts w:asciiTheme="majorHAnsi" w:eastAsiaTheme="majorEastAsia" w:hAnsiTheme="majorHAnsi" w:cstheme="majorBidi"/>
-      <w:color w:val="0F4761" w:themeColor="accent1" w:themeShade="BF"/>
+      <w:rFonts w:eastAsiaTheme="majorEastAsia" w:cstheme="majorBidi"/>
+      <w:b/>
+      <w:color w:val="000000" w:themeColor="text1"/>
       <w:sz w:val="32"/>
       <w:szCs w:val="32"/>
     </w:rPr>
@@ -466,10 +3253,9 @@
     <w:next w:val="Normlny"/>
     <w:link w:val="Nadpis3Char"/>
     <w:uiPriority w:val="9"/>
-    <w:semiHidden/>
     <w:unhideWhenUsed/>
     <w:qFormat/>
-    <w:rsid w:val="00433C16"/>
+    <w:rsid w:val="00471F66"/>
     <w:pPr>
       <w:keepNext/>
       <w:keepLines/>
@@ -478,8 +3264,8 @@
     </w:pPr>
     <w:rPr>
       <w:rFonts w:eastAsiaTheme="majorEastAsia" w:cstheme="majorBidi"/>
-      <w:color w:val="0F4761" w:themeColor="accent1" w:themeShade="BF"/>
-      <w:sz w:val="28"/>
+      <w:color w:val="000000" w:themeColor="text1"/>
+      <w:sz w:val="26"/>
       <w:szCs w:val="28"/>
     </w:rPr>
   </w:style>
@@ -618,7 +3404,6 @@
   <w:style w:type="character" w:default="1" w:styleId="Predvolenpsmoodseku">
     <w:name w:val="Default Paragraph Font"/>
     <w:uiPriority w:val="1"/>
-    <w:semiHidden/>
     <w:unhideWhenUsed/>
   </w:style>
   <w:style w:type="table" w:default="1" w:styleId="Normlnatabuka">
@@ -647,11 +3432,11 @@
     <w:basedOn w:val="Predvolenpsmoodseku"/>
     <w:link w:val="Nadpis1"/>
     <w:uiPriority w:val="9"/>
-    <w:rsid w:val="00433C16"/>
+    <w:rsid w:val="0014755D"/>
     <w:rPr>
-      <w:rFonts w:asciiTheme="majorHAnsi" w:eastAsiaTheme="majorEastAsia" w:hAnsiTheme="majorHAnsi" w:cstheme="majorBidi"/>
-      <w:color w:val="0F4761" w:themeColor="accent1" w:themeShade="BF"/>
-      <w:sz w:val="40"/>
+      <w:rFonts w:ascii="Georgia" w:eastAsiaTheme="majorEastAsia" w:hAnsi="Georgia" w:cstheme="majorBidi"/>
+      <w:color w:val="000000" w:themeColor="text1"/>
+      <w:sz w:val="36"/>
       <w:szCs w:val="40"/>
     </w:rPr>
   </w:style>
@@ -660,11 +3445,11 @@
     <w:basedOn w:val="Predvolenpsmoodseku"/>
     <w:link w:val="Nadpis2"/>
     <w:uiPriority w:val="9"/>
-    <w:semiHidden/>
-    <w:rsid w:val="00433C16"/>
+    <w:rsid w:val="004D2EAD"/>
     <w:rPr>
-      <w:rFonts w:asciiTheme="majorHAnsi" w:eastAsiaTheme="majorEastAsia" w:hAnsiTheme="majorHAnsi" w:cstheme="majorBidi"/>
-      <w:color w:val="0F4761" w:themeColor="accent1" w:themeShade="BF"/>
+      <w:rFonts w:ascii="Georgia" w:eastAsiaTheme="majorEastAsia" w:hAnsi="Georgia" w:cstheme="majorBidi"/>
+      <w:b/>
+      <w:color w:val="000000" w:themeColor="text1"/>
       <w:sz w:val="32"/>
       <w:szCs w:val="32"/>
     </w:rPr>
@@ -674,12 +3459,11 @@
     <w:basedOn w:val="Predvolenpsmoodseku"/>
     <w:link w:val="Nadpis3"/>
     <w:uiPriority w:val="9"/>
-    <w:semiHidden/>
-    <w:rsid w:val="00433C16"/>
+    <w:rsid w:val="00471F66"/>
     <w:rPr>
-      <w:rFonts w:eastAsiaTheme="majorEastAsia" w:cstheme="majorBidi"/>
-      <w:color w:val="0F4761" w:themeColor="accent1" w:themeShade="BF"/>
-      <w:sz w:val="28"/>
+      <w:rFonts w:ascii="Georgia" w:eastAsiaTheme="majorEastAsia" w:hAnsi="Georgia" w:cstheme="majorBidi"/>
+      <w:color w:val="000000" w:themeColor="text1"/>
+      <w:sz w:val="26"/>
       <w:szCs w:val="28"/>
     </w:rPr>
   </w:style>
@@ -931,6 +3715,150 @@
       <w:color w:val="0F4761" w:themeColor="accent1" w:themeShade="BF"/>
       <w:spacing w:val="5"/>
     </w:rPr>
+  </w:style>
+  <w:style w:type="paragraph" w:styleId="Hlavika">
+    <w:name w:val="header"/>
+    <w:basedOn w:val="Normlny"/>
+    <w:link w:val="HlavikaChar"/>
+    <w:uiPriority w:val="99"/>
+    <w:unhideWhenUsed/>
+    <w:rsid w:val="00B16803"/>
+    <w:pPr>
+      <w:tabs>
+        <w:tab w:val="center" w:pos="4536"/>
+        <w:tab w:val="right" w:pos="9072"/>
+      </w:tabs>
+      <w:spacing w:after="0" w:line="240" w:lineRule="auto"/>
+    </w:pPr>
+  </w:style>
+  <w:style w:type="character" w:customStyle="1" w:styleId="HlavikaChar">
+    <w:name w:val="Hlavička Char"/>
+    <w:basedOn w:val="Predvolenpsmoodseku"/>
+    <w:link w:val="Hlavika"/>
+    <w:uiPriority w:val="99"/>
+    <w:rsid w:val="00B16803"/>
+  </w:style>
+  <w:style w:type="paragraph" w:styleId="Pta">
+    <w:name w:val="footer"/>
+    <w:basedOn w:val="Normlny"/>
+    <w:link w:val="PtaChar"/>
+    <w:uiPriority w:val="99"/>
+    <w:unhideWhenUsed/>
+    <w:rsid w:val="00B16803"/>
+    <w:pPr>
+      <w:tabs>
+        <w:tab w:val="center" w:pos="4536"/>
+        <w:tab w:val="right" w:pos="9072"/>
+      </w:tabs>
+      <w:spacing w:after="0" w:line="240" w:lineRule="auto"/>
+    </w:pPr>
+  </w:style>
+  <w:style w:type="character" w:customStyle="1" w:styleId="PtaChar">
+    <w:name w:val="Päta Char"/>
+    <w:basedOn w:val="Predvolenpsmoodseku"/>
+    <w:link w:val="Pta"/>
+    <w:uiPriority w:val="99"/>
+    <w:rsid w:val="00B16803"/>
+  </w:style>
+  <w:style w:type="character" w:styleId="Hypertextovprepojenie">
+    <w:name w:val="Hyperlink"/>
+    <w:basedOn w:val="Predvolenpsmoodseku"/>
+    <w:uiPriority w:val="99"/>
+    <w:unhideWhenUsed/>
+    <w:rsid w:val="005D4A3E"/>
+    <w:rPr>
+      <w:color w:val="467886" w:themeColor="hyperlink"/>
+      <w:u w:val="single"/>
+    </w:rPr>
+  </w:style>
+  <w:style w:type="character" w:styleId="Nevyrieenzmienka">
+    <w:name w:val="Unresolved Mention"/>
+    <w:basedOn w:val="Predvolenpsmoodseku"/>
+    <w:uiPriority w:val="99"/>
+    <w:semiHidden/>
+    <w:unhideWhenUsed/>
+    <w:rsid w:val="005D4A3E"/>
+    <w:rPr>
+      <w:color w:val="605E5C"/>
+      <w:shd w:val="clear" w:color="auto" w:fill="E1DFDD"/>
+    </w:rPr>
+  </w:style>
+  <w:style w:type="paragraph" w:styleId="Hlavikaobsahu">
+    <w:name w:val="TOC Heading"/>
+    <w:basedOn w:val="Nadpis1"/>
+    <w:next w:val="Normlny"/>
+    <w:uiPriority w:val="39"/>
+    <w:unhideWhenUsed/>
+    <w:qFormat/>
+    <w:rsid w:val="005B3875"/>
+    <w:pPr>
+      <w:spacing w:before="240" w:after="0"/>
+      <w:outlineLvl w:val="9"/>
+    </w:pPr>
+    <w:rPr>
+      <w:rFonts w:asciiTheme="majorHAnsi" w:hAnsiTheme="majorHAnsi"/>
+      <w:color w:val="0F4761" w:themeColor="accent1" w:themeShade="BF"/>
+      <w:sz w:val="32"/>
+      <w:szCs w:val="32"/>
+      <w:lang w:eastAsia="sk-SK"/>
+    </w:rPr>
+  </w:style>
+  <w:style w:type="paragraph" w:styleId="Obsah1">
+    <w:name w:val="toc 1"/>
+    <w:basedOn w:val="Normlny"/>
+    <w:next w:val="Normlny"/>
+    <w:autoRedefine/>
+    <w:uiPriority w:val="39"/>
+    <w:unhideWhenUsed/>
+    <w:rsid w:val="005B3875"/>
+    <w:pPr>
+      <w:spacing w:after="100"/>
+    </w:pPr>
+  </w:style>
+  <w:style w:type="table" w:styleId="Mriekatabuky">
+    <w:name w:val="Table Grid"/>
+    <w:basedOn w:val="Normlnatabuka"/>
+    <w:uiPriority w:val="39"/>
+    <w:rsid w:val="00684CDE"/>
+    <w:pPr>
+      <w:spacing w:after="0" w:line="240" w:lineRule="auto"/>
+    </w:pPr>
+    <w:tblPr>
+      <w:tblBorders>
+        <w:top w:val="single" w:sz="4" w:space="0" w:color="auto"/>
+        <w:left w:val="single" w:sz="4" w:space="0" w:color="auto"/>
+        <w:bottom w:val="single" w:sz="4" w:space="0" w:color="auto"/>
+        <w:right w:val="single" w:sz="4" w:space="0" w:color="auto"/>
+        <w:insideH w:val="single" w:sz="4" w:space="0" w:color="auto"/>
+        <w:insideV w:val="single" w:sz="4" w:space="0" w:color="auto"/>
+      </w:tblBorders>
+    </w:tblPr>
+  </w:style>
+  <w:style w:type="paragraph" w:styleId="Obsah2">
+    <w:name w:val="toc 2"/>
+    <w:basedOn w:val="Normlny"/>
+    <w:next w:val="Normlny"/>
+    <w:autoRedefine/>
+    <w:uiPriority w:val="39"/>
+    <w:unhideWhenUsed/>
+    <w:rsid w:val="00587D32"/>
+    <w:pPr>
+      <w:spacing w:after="100"/>
+      <w:ind w:left="220"/>
+    </w:pPr>
+  </w:style>
+  <w:style w:type="paragraph" w:styleId="Obsah3">
+    <w:name w:val="toc 3"/>
+    <w:basedOn w:val="Normlny"/>
+    <w:next w:val="Normlny"/>
+    <w:autoRedefine/>
+    <w:uiPriority w:val="39"/>
+    <w:unhideWhenUsed/>
+    <w:rsid w:val="00587D32"/>
+    <w:pPr>
+      <w:spacing w:after="100"/>
+      <w:ind w:left="440"/>
+    </w:pPr>
   </w:style>
 </w:styles>
 </file>
@@ -1228,4 +4156,16 @@
     </a:ext>
   </a:extLst>
 </a:theme>
+</file>
+
+<file path=customXml/item1.xml><?xml version="1.0" encoding="utf-8"?>
+<b:Sources xmlns:b="http://schemas.openxmlformats.org/officeDocument/2006/bibliography" xmlns="http://schemas.openxmlformats.org/officeDocument/2006/bibliography" SelectedStyle="\APASixthEditionOfficeOnline.xsl" StyleName="APA" Version="6"/>
+</file>
+
+<file path=customXml/itemProps1.xml><?xml version="1.0" encoding="utf-8"?>
+<ds:datastoreItem xmlns:ds="http://schemas.openxmlformats.org/officeDocument/2006/customXml" ds:itemID="{C4728FEA-2105-486E-8CA5-DDA58B1296B2}">
+  <ds:schemaRefs>
+    <ds:schemaRef ds:uri="http://schemas.openxmlformats.org/officeDocument/2006/bibliography"/>
+  </ds:schemaRefs>
+</ds:datastoreItem>
 </file>
</xml_diff>

<commit_message>
posledny update pred KB asi
</commit_message>
<xml_diff>
--- a/PKS_doc.docx
+++ b/PKS_doc.docx
@@ -238,7 +238,7 @@
           <w:r>
             <w:fldChar w:fldCharType="separate"/>
           </w:r>
-          <w:hyperlink w:anchor="_Toc180368088" w:history="1">
+          <w:hyperlink w:anchor="_Toc180444057" w:history="1">
             <w:r>
               <w:rPr>
                 <w:rStyle w:val="Hypertextovprepojenie"/>
@@ -265,7 +265,7 @@
                 <w:noProof/>
                 <w:webHidden/>
               </w:rPr>
-              <w:instrText xml:space="preserve"> PAGEREF _Toc180368088 \h </w:instrText>
+              <w:instrText xml:space="preserve"> PAGEREF _Toc180444057 \h </w:instrText>
             </w:r>
             <w:r>
               <w:rPr>
@@ -312,7 +312,7 @@
               <w14:ligatures w14:val="standardContextual"/>
             </w:rPr>
           </w:pPr>
-          <w:hyperlink w:anchor="_Toc180368089" w:history="1">
+          <w:hyperlink w:anchor="_Toc180444058" w:history="1">
             <w:r>
               <w:rPr>
                 <w:rStyle w:val="Hypertextovprepojenie"/>
@@ -339,7 +339,7 @@
                 <w:noProof/>
                 <w:webHidden/>
               </w:rPr>
-              <w:instrText xml:space="preserve"> PAGEREF _Toc180368089 \h </w:instrText>
+              <w:instrText xml:space="preserve"> PAGEREF _Toc180444058 \h </w:instrText>
             </w:r>
             <w:r>
               <w:rPr>
@@ -382,12 +382,10 @@
               <w14:ligatures w14:val="standardContextual"/>
             </w:rPr>
           </w:pPr>
-          <w:hyperlink w:anchor="_Toc180368090" w:history="1">
+          <w:hyperlink w:anchor="_Toc180444059" w:history="1">
             <w:r>
               <w:rPr>
                 <w:rStyle w:val="Hypertextovprepojenie"/>
-                <w:b w:val="0"/>
-                <w:bCs w:val="0"/>
               </w:rPr>
               <w:t>Druhy správ a Flagy</w:t>
             </w:r>
@@ -407,7 +405,7 @@
               <w:rPr>
                 <w:webHidden/>
               </w:rPr>
-              <w:instrText xml:space="preserve"> PAGEREF _Toc180368090 \h </w:instrText>
+              <w:instrText xml:space="preserve"> PAGEREF _Toc180444059 \h </w:instrText>
             </w:r>
             <w:r>
               <w:rPr>
@@ -446,12 +444,10 @@
               <w14:ligatures w14:val="standardContextual"/>
             </w:rPr>
           </w:pPr>
-          <w:hyperlink w:anchor="_Toc180368091" w:history="1">
+          <w:hyperlink w:anchor="_Toc180444060" w:history="1">
             <w:r>
               <w:rPr>
                 <w:rStyle w:val="Hypertextovprepojenie"/>
-                <w:b w:val="0"/>
-                <w:bCs w:val="0"/>
               </w:rPr>
               <w:t>Hlavička</w:t>
             </w:r>
@@ -471,7 +467,7 @@
               <w:rPr>
                 <w:webHidden/>
               </w:rPr>
-              <w:instrText xml:space="preserve"> PAGEREF _Toc180368091 \h </w:instrText>
+              <w:instrText xml:space="preserve"> PAGEREF _Toc180444060 \h </w:instrText>
             </w:r>
             <w:r>
               <w:rPr>
@@ -514,13 +510,13 @@
               <w14:ligatures w14:val="standardContextual"/>
             </w:rPr>
           </w:pPr>
-          <w:hyperlink w:anchor="_Toc180368092" w:history="1">
+          <w:hyperlink w:anchor="_Toc180444061" w:history="1">
             <w:r>
               <w:rPr>
                 <w:rStyle w:val="Hypertextovprepojenie"/>
                 <w:noProof/>
               </w:rPr>
-              <w:t>Vývojový diagram</w:t>
+              <w:t>Kontrola integrity poslanej správy (CRC)</w:t>
             </w:r>
             <w:r>
               <w:rPr>
@@ -541,7 +537,7 @@
                 <w:noProof/>
                 <w:webHidden/>
               </w:rPr>
-              <w:instrText xml:space="preserve"> PAGEREF _Toc180368092 \h </w:instrText>
+              <w:instrText xml:space="preserve"> PAGEREF _Toc180444061 \h </w:instrText>
             </w:r>
             <w:r>
               <w:rPr>
@@ -561,7 +557,7 @@
                 <w:noProof/>
                 <w:webHidden/>
               </w:rPr>
-              <w:t>4</w:t>
+              <w:t>3</w:t>
             </w:r>
             <w:r>
               <w:rPr>
@@ -588,13 +584,13 @@
               <w14:ligatures w14:val="standardContextual"/>
             </w:rPr>
           </w:pPr>
-          <w:hyperlink w:anchor="_Toc180368093" w:history="1">
+          <w:hyperlink w:anchor="_Toc180444062" w:history="1">
             <w:r>
               <w:rPr>
                 <w:rStyle w:val="Hypertextovprepojenie"/>
                 <w:noProof/>
               </w:rPr>
-              <w:t>Použité metódy</w:t>
+              <w:t>Prenos textu/súboru</w:t>
             </w:r>
             <w:r>
               <w:rPr>
@@ -615,7 +611,7 @@
                 <w:noProof/>
                 <w:webHidden/>
               </w:rPr>
-              <w:instrText xml:space="preserve"> PAGEREF _Toc180368093 \h </w:instrText>
+              <w:instrText xml:space="preserve"> PAGEREF _Toc180444062 \h </w:instrText>
             </w:r>
             <w:r>
               <w:rPr>
@@ -635,11 +631,135 @@
                 <w:noProof/>
                 <w:webHidden/>
               </w:rPr>
-              <w:t>4</w:t>
-            </w:r>
-            <w:r>
-              <w:rPr>
-                <w:noProof/>
+              <w:t>3</w:t>
+            </w:r>
+            <w:r>
+              <w:rPr>
+                <w:noProof/>
+                <w:webHidden/>
+              </w:rPr>
+              <w:fldChar w:fldCharType="end"/>
+            </w:r>
+          </w:hyperlink>
+        </w:p>
+        <w:p>
+          <w:pPr>
+            <w:pStyle w:val="Obsah3"/>
+            <w:rPr>
+              <w:rFonts w:asciiTheme="minorHAnsi" w:eastAsiaTheme="minorEastAsia" w:hAnsiTheme="minorHAnsi"/>
+              <w:kern w:val="2"/>
+              <w:sz w:val="24"/>
+              <w:szCs w:val="24"/>
+              <w:lang w:eastAsia="sk-SK"/>
+              <w14:ligatures w14:val="standardContextual"/>
+            </w:rPr>
+          </w:pPr>
+          <w:hyperlink w:anchor="_Toc180444063" w:history="1">
+            <w:r>
+              <w:rPr>
+                <w:rStyle w:val="Hypertextovprepojenie"/>
+              </w:rPr>
+              <w:t>Zabezpečenie spoľahlivého prenosu dát (ARQ)</w:t>
+            </w:r>
+            <w:r>
+              <w:rPr>
+                <w:webHidden/>
+              </w:rPr>
+              <w:tab/>
+            </w:r>
+            <w:r>
+              <w:rPr>
+                <w:webHidden/>
+              </w:rPr>
+              <w:fldChar w:fldCharType="begin"/>
+            </w:r>
+            <w:r>
+              <w:rPr>
+                <w:webHidden/>
+              </w:rPr>
+              <w:instrText xml:space="preserve"> PAGEREF _Toc180444063 \h </w:instrText>
+            </w:r>
+            <w:r>
+              <w:rPr>
+                <w:webHidden/>
+              </w:rPr>
+            </w:r>
+            <w:r>
+              <w:rPr>
+                <w:webHidden/>
+              </w:rPr>
+              <w:fldChar w:fldCharType="separate"/>
+            </w:r>
+            <w:r>
+              <w:rPr>
+                <w:webHidden/>
+              </w:rPr>
+              <w:t>3</w:t>
+            </w:r>
+            <w:r>
+              <w:rPr>
+                <w:webHidden/>
+              </w:rPr>
+              <w:fldChar w:fldCharType="end"/>
+            </w:r>
+          </w:hyperlink>
+        </w:p>
+        <w:p>
+          <w:pPr>
+            <w:pStyle w:val="Obsah3"/>
+            <w:rPr>
+              <w:rFonts w:asciiTheme="minorHAnsi" w:eastAsiaTheme="minorEastAsia" w:hAnsiTheme="minorHAnsi"/>
+              <w:kern w:val="2"/>
+              <w:sz w:val="24"/>
+              <w:szCs w:val="24"/>
+              <w:lang w:eastAsia="sk-SK"/>
+              <w14:ligatures w14:val="standardContextual"/>
+            </w:rPr>
+          </w:pPr>
+          <w:hyperlink w:anchor="_Toc180444064" w:history="1">
+            <w:r>
+              <w:rPr>
+                <w:rStyle w:val="Hypertextovprepojenie"/>
+              </w:rPr>
+              <w:t>Proces odosielania / doručovania dát</w:t>
+            </w:r>
+            <w:r>
+              <w:rPr>
+                <w:webHidden/>
+              </w:rPr>
+              <w:tab/>
+            </w:r>
+            <w:r>
+              <w:rPr>
+                <w:webHidden/>
+              </w:rPr>
+              <w:fldChar w:fldCharType="begin"/>
+            </w:r>
+            <w:r>
+              <w:rPr>
+                <w:webHidden/>
+              </w:rPr>
+              <w:instrText xml:space="preserve"> PAGEREF _Toc180444064 \h </w:instrText>
+            </w:r>
+            <w:r>
+              <w:rPr>
+                <w:webHidden/>
+              </w:rPr>
+            </w:r>
+            <w:r>
+              <w:rPr>
+                <w:webHidden/>
+              </w:rPr>
+              <w:fldChar w:fldCharType="separate"/>
+            </w:r>
+            <w:r>
+              <w:rPr>
+                <w:webHidden/>
+              </w:rPr>
+              <w:t>3</w:t>
+            </w:r>
+            <w:r>
+              <w:rPr>
                 <w:webHidden/>
               </w:rPr>
               <w:fldChar w:fldCharType="end"/>
@@ -662,12 +782,160 @@
               <w14:ligatures w14:val="standardContextual"/>
             </w:rPr>
           </w:pPr>
-          <w:hyperlink w:anchor="_Toc180368094" w:history="1">
+          <w:hyperlink w:anchor="_Toc180444065" w:history="1">
             <w:r>
               <w:rPr>
                 <w:rStyle w:val="Hypertextovprepojenie"/>
                 <w:noProof/>
               </w:rPr>
+              <w:t>Vývojový diagram</w:t>
+            </w:r>
+            <w:r>
+              <w:rPr>
+                <w:noProof/>
+                <w:webHidden/>
+              </w:rPr>
+              <w:tab/>
+            </w:r>
+            <w:r>
+              <w:rPr>
+                <w:noProof/>
+                <w:webHidden/>
+              </w:rPr>
+              <w:fldChar w:fldCharType="begin"/>
+            </w:r>
+            <w:r>
+              <w:rPr>
+                <w:noProof/>
+                <w:webHidden/>
+              </w:rPr>
+              <w:instrText xml:space="preserve"> PAGEREF _Toc180444065 \h </w:instrText>
+            </w:r>
+            <w:r>
+              <w:rPr>
+                <w:noProof/>
+                <w:webHidden/>
+              </w:rPr>
+            </w:r>
+            <w:r>
+              <w:rPr>
+                <w:noProof/>
+                <w:webHidden/>
+              </w:rPr>
+              <w:fldChar w:fldCharType="separate"/>
+            </w:r>
+            <w:r>
+              <w:rPr>
+                <w:noProof/>
+                <w:webHidden/>
+              </w:rPr>
+              <w:t>5</w:t>
+            </w:r>
+            <w:r>
+              <w:rPr>
+                <w:noProof/>
+                <w:webHidden/>
+              </w:rPr>
+              <w:fldChar w:fldCharType="end"/>
+            </w:r>
+          </w:hyperlink>
+        </w:p>
+        <w:p>
+          <w:pPr>
+            <w:pStyle w:val="Obsah2"/>
+            <w:tabs>
+              <w:tab w:val="right" w:leader="dot" w:pos="9062"/>
+            </w:tabs>
+            <w:rPr>
+              <w:rFonts w:asciiTheme="minorHAnsi" w:eastAsiaTheme="minorEastAsia" w:hAnsiTheme="minorHAnsi"/>
+              <w:noProof/>
+              <w:kern w:val="2"/>
+              <w:sz w:val="24"/>
+              <w:szCs w:val="24"/>
+              <w:lang w:eastAsia="sk-SK"/>
+              <w14:ligatures w14:val="standardContextual"/>
+            </w:rPr>
+          </w:pPr>
+          <w:hyperlink w:anchor="_Toc180444066" w:history="1">
+            <w:r>
+              <w:rPr>
+                <w:rStyle w:val="Hypertextovprepojenie"/>
+                <w:noProof/>
+              </w:rPr>
+              <w:t>Použité metódy</w:t>
+            </w:r>
+            <w:r>
+              <w:rPr>
+                <w:noProof/>
+                <w:webHidden/>
+              </w:rPr>
+              <w:tab/>
+            </w:r>
+            <w:r>
+              <w:rPr>
+                <w:noProof/>
+                <w:webHidden/>
+              </w:rPr>
+              <w:fldChar w:fldCharType="begin"/>
+            </w:r>
+            <w:r>
+              <w:rPr>
+                <w:noProof/>
+                <w:webHidden/>
+              </w:rPr>
+              <w:instrText xml:space="preserve"> PAGEREF _Toc180444066 \h </w:instrText>
+            </w:r>
+            <w:r>
+              <w:rPr>
+                <w:noProof/>
+                <w:webHidden/>
+              </w:rPr>
+            </w:r>
+            <w:r>
+              <w:rPr>
+                <w:noProof/>
+                <w:webHidden/>
+              </w:rPr>
+              <w:fldChar w:fldCharType="separate"/>
+            </w:r>
+            <w:r>
+              <w:rPr>
+                <w:noProof/>
+                <w:webHidden/>
+              </w:rPr>
+              <w:t>5</w:t>
+            </w:r>
+            <w:r>
+              <w:rPr>
+                <w:noProof/>
+                <w:webHidden/>
+              </w:rPr>
+              <w:fldChar w:fldCharType="end"/>
+            </w:r>
+          </w:hyperlink>
+        </w:p>
+        <w:p>
+          <w:pPr>
+            <w:pStyle w:val="Obsah2"/>
+            <w:tabs>
+              <w:tab w:val="right" w:leader="dot" w:pos="9062"/>
+            </w:tabs>
+            <w:rPr>
+              <w:rFonts w:asciiTheme="minorHAnsi" w:eastAsiaTheme="minorEastAsia" w:hAnsiTheme="minorHAnsi"/>
+              <w:noProof/>
+              <w:kern w:val="2"/>
+              <w:sz w:val="24"/>
+              <w:szCs w:val="24"/>
+              <w:lang w:eastAsia="sk-SK"/>
+              <w14:ligatures w14:val="standardContextual"/>
+            </w:rPr>
+          </w:pPr>
+          <w:hyperlink w:anchor="_Toc180444067" w:history="1">
+            <w:r>
+              <w:rPr>
+                <w:rStyle w:val="Hypertextovprepojenie"/>
+                <w:noProof/>
+              </w:rPr>
               <w:t>Záver</w:t>
             </w:r>
             <w:r>
@@ -689,7 +957,7 @@
                 <w:noProof/>
                 <w:webHidden/>
               </w:rPr>
-              <w:instrText xml:space="preserve"> PAGEREF _Toc180368094 \h </w:instrText>
+              <w:instrText xml:space="preserve"> PAGEREF _Toc180444067 \h </w:instrText>
             </w:r>
             <w:r>
               <w:rPr>
@@ -709,7 +977,81 @@
                 <w:noProof/>
                 <w:webHidden/>
               </w:rPr>
-              <w:t>5</w:t>
+              <w:t>6</w:t>
+            </w:r>
+            <w:r>
+              <w:rPr>
+                <w:noProof/>
+                <w:webHidden/>
+              </w:rPr>
+              <w:fldChar w:fldCharType="end"/>
+            </w:r>
+          </w:hyperlink>
+        </w:p>
+        <w:p>
+          <w:pPr>
+            <w:pStyle w:val="Obsah2"/>
+            <w:tabs>
+              <w:tab w:val="right" w:leader="dot" w:pos="9062"/>
+            </w:tabs>
+            <w:rPr>
+              <w:rFonts w:asciiTheme="minorHAnsi" w:eastAsiaTheme="minorEastAsia" w:hAnsiTheme="minorHAnsi"/>
+              <w:noProof/>
+              <w:kern w:val="2"/>
+              <w:sz w:val="24"/>
+              <w:szCs w:val="24"/>
+              <w:lang w:eastAsia="sk-SK"/>
+              <w14:ligatures w14:val="standardContextual"/>
+            </w:rPr>
+          </w:pPr>
+          <w:hyperlink w:anchor="_Toc180444068" w:history="1">
+            <w:r>
+              <w:rPr>
+                <w:rStyle w:val="Hypertextovprepojenie"/>
+                <w:noProof/>
+              </w:rPr>
+              <w:t>Zdroje</w:t>
+            </w:r>
+            <w:r>
+              <w:rPr>
+                <w:noProof/>
+                <w:webHidden/>
+              </w:rPr>
+              <w:tab/>
+            </w:r>
+            <w:r>
+              <w:rPr>
+                <w:noProof/>
+                <w:webHidden/>
+              </w:rPr>
+              <w:fldChar w:fldCharType="begin"/>
+            </w:r>
+            <w:r>
+              <w:rPr>
+                <w:noProof/>
+                <w:webHidden/>
+              </w:rPr>
+              <w:instrText xml:space="preserve"> PAGEREF _Toc180444068 \h </w:instrText>
+            </w:r>
+            <w:r>
+              <w:rPr>
+                <w:noProof/>
+                <w:webHidden/>
+              </w:rPr>
+            </w:r>
+            <w:r>
+              <w:rPr>
+                <w:noProof/>
+                <w:webHidden/>
+              </w:rPr>
+              <w:fldChar w:fldCharType="separate"/>
+            </w:r>
+            <w:r>
+              <w:rPr>
+                <w:noProof/>
+                <w:webHidden/>
+              </w:rPr>
+              <w:t>6</w:t>
             </w:r>
             <w:r>
               <w:rPr>
@@ -752,25 +1094,14 @@
     </w:p>
     <w:p>
       <w:pPr>
-        <w:rPr>
-          <w:rFonts w:eastAsiaTheme="majorEastAsia" w:cstheme="majorBidi"/>
-          <w:b/>
-          <w:color w:val="000000" w:themeColor="text1"/>
-          <w:sz w:val="32"/>
-          <w:szCs w:val="32"/>
-        </w:rPr>
+        <w:pStyle w:val="Nadpis2"/>
       </w:pPr>
       <w:r>
         <w:lastRenderedPageBreak/>
         <w:fldChar w:fldCharType="end"/>
       </w:r>
-    </w:p>
-    <w:p>
-      <w:pPr>
-        <w:pStyle w:val="Nadpis2"/>
-      </w:pPr>
       <w:bookmarkStart w:id="1" w:name="_Toc180368036"/>
-      <w:bookmarkStart w:id="2" w:name="_Toc180368088"/>
+      <w:bookmarkStart w:id="2" w:name="_Toc180444057"/>
       <w:r>
         <w:t>Zadanie</w:t>
       </w:r>
@@ -806,7 +1137,7 @@
         <w:pStyle w:val="Nadpis2"/>
       </w:pPr>
       <w:bookmarkStart w:id="3" w:name="_Toc180368037"/>
-      <w:bookmarkStart w:id="4" w:name="_Toc180368089"/>
+      <w:bookmarkStart w:id="4" w:name="_Toc180444058"/>
       <w:r>
         <w:t>Návrh</w:t>
       </w:r>
@@ -822,7 +1153,7 @@
         </w:rPr>
       </w:pPr>
       <w:bookmarkStart w:id="5" w:name="_Toc180368038"/>
-      <w:bookmarkStart w:id="6" w:name="_Toc180368090"/>
+      <w:bookmarkStart w:id="6" w:name="_Toc180444059"/>
       <w:r>
         <w:rPr>
           <w:b/>
@@ -992,12 +1323,6 @@
               <w:rPr>
                 <w:rFonts w:ascii="Arial" w:hAnsi="Arial" w:cs="Arial"/>
               </w:rPr>
-              <w:t xml:space="preserve"> </w:t>
-            </w:r>
-            <w:r>
-              <w:rPr>
-                <w:rFonts w:ascii="Arial" w:hAnsi="Arial" w:cs="Arial"/>
-              </w:rPr>
               <w:t>signál</w:t>
             </w:r>
           </w:p>
@@ -1263,7 +1588,7 @@
         </w:rPr>
       </w:pPr>
       <w:bookmarkStart w:id="7" w:name="_Toc180368039"/>
-      <w:bookmarkStart w:id="8" w:name="_Toc180368091"/>
+      <w:bookmarkStart w:id="8" w:name="_Toc180444060"/>
       <w:r>
         <w:rPr>
           <w:b/>
@@ -1639,40 +1964,553 @@
       <w:pPr>
         <w:pStyle w:val="Nadpis2"/>
       </w:pPr>
-      <w:bookmarkStart w:id="9" w:name="_Toc180368040"/>
-      <w:bookmarkStart w:id="10" w:name="_Toc180368092"/>
+      <w:bookmarkStart w:id="9" w:name="_Toc180444061"/>
       <w:r>
         <w:lastRenderedPageBreak/>
-        <w:t>Vývojový diagram</w:t>
+        <w:t>Kontrola integrity poslanej správy</w:t>
+      </w:r>
+      <w:r>
+        <w:t xml:space="preserve"> (CRC)</w:t>
       </w:r>
       <w:bookmarkEnd w:id="9"/>
+    </w:p>
+    <w:p>
+      <w:pPr>
+        <w:spacing w:line="360" w:lineRule="auto"/>
+        <w:rPr>
+          <w:rFonts w:eastAsiaTheme="minorEastAsia"/>
+        </w:rPr>
+      </w:pPr>
+      <w:r>
+        <w:t>Na kontrolu integrity bude použitý Cyklický Redundantný Súčet</w:t>
+      </w:r>
+      <w:r>
+        <w:t xml:space="preserve">, konkrétne </w:t>
+      </w:r>
+      <w:r>
+        <w:t>CRC16. Tento mechanizmus využíva 16-bitový kontrolný súčet na detekciu chýb počas prenosu dát. Proces prebieha nasledovne: Dáta sa spracujú pomocou algoritmu, ktorý na základe definovaného polynómu vypočíta kontrolný súčet. Tento súčet sa následne pridá k prenášaným dátam. Príjemca opäť vypočíta CRC z prijatých dát a porovná ho s pripojeným kontrolným súčtom, aby overil, či pri prenose nedošlo k chybe. Pre tento proces bude použitý známy CRC16 polynóm</w:t>
+      </w:r>
+      <w:r>
+        <w:t xml:space="preserve"> </w:t>
+      </w:r>
+      <m:oMath>
+        <m:sSup>
+          <m:sSupPr>
+            <m:ctrlPr>
+              <w:rPr>
+                <w:rFonts w:ascii="Cambria Math" w:hAnsi="Cambria Math"/>
+                <w:b/>
+                <w:bCs/>
+                <w:i/>
+              </w:rPr>
+            </m:ctrlPr>
+          </m:sSupPr>
+          <m:e>
+            <m:r>
+              <m:rPr>
+                <m:sty m:val="bi"/>
+              </m:rPr>
+              <w:rPr>
+                <w:rFonts w:ascii="Cambria Math" w:hAnsi="Cambria Math"/>
+              </w:rPr>
+              <m:t>x</m:t>
+            </m:r>
+          </m:e>
+          <m:sup>
+            <m:r>
+              <m:rPr>
+                <m:sty m:val="bi"/>
+              </m:rPr>
+              <w:rPr>
+                <w:rFonts w:ascii="Cambria Math" w:hAnsi="Cambria Math"/>
+              </w:rPr>
+              <m:t>16</m:t>
+            </m:r>
+          </m:sup>
+        </m:sSup>
+        <m:r>
+          <m:rPr>
+            <m:sty m:val="bi"/>
+          </m:rPr>
+          <w:rPr>
+            <w:rFonts w:ascii="Cambria Math" w:hAnsi="Cambria Math"/>
+          </w:rPr>
+          <m:t>+</m:t>
+        </m:r>
+        <m:sSup>
+          <m:sSupPr>
+            <m:ctrlPr>
+              <w:rPr>
+                <w:rFonts w:ascii="Cambria Math" w:hAnsi="Cambria Math"/>
+                <w:b/>
+                <w:bCs/>
+                <w:i/>
+              </w:rPr>
+            </m:ctrlPr>
+          </m:sSupPr>
+          <m:e>
+            <m:r>
+              <m:rPr>
+                <m:sty m:val="bi"/>
+              </m:rPr>
+              <w:rPr>
+                <w:rFonts w:ascii="Cambria Math" w:hAnsi="Cambria Math"/>
+              </w:rPr>
+              <m:t>x</m:t>
+            </m:r>
+          </m:e>
+          <m:sup>
+            <m:r>
+              <m:rPr>
+                <m:sty m:val="bi"/>
+              </m:rPr>
+              <w:rPr>
+                <w:rFonts w:ascii="Cambria Math" w:hAnsi="Cambria Math"/>
+              </w:rPr>
+              <m:t>15</m:t>
+            </m:r>
+          </m:sup>
+        </m:sSup>
+        <m:r>
+          <m:rPr>
+            <m:sty m:val="bi"/>
+          </m:rPr>
+          <w:rPr>
+            <w:rFonts w:ascii="Cambria Math" w:hAnsi="Cambria Math"/>
+          </w:rPr>
+          <m:t>+</m:t>
+        </m:r>
+        <m:sSup>
+          <m:sSupPr>
+            <m:ctrlPr>
+              <w:rPr>
+                <w:rFonts w:ascii="Cambria Math" w:hAnsi="Cambria Math"/>
+                <w:b/>
+                <w:bCs/>
+                <w:i/>
+              </w:rPr>
+            </m:ctrlPr>
+          </m:sSupPr>
+          <m:e>
+            <m:r>
+              <m:rPr>
+                <m:sty m:val="bi"/>
+              </m:rPr>
+              <w:rPr>
+                <w:rFonts w:ascii="Cambria Math" w:hAnsi="Cambria Math"/>
+              </w:rPr>
+              <m:t>x</m:t>
+            </m:r>
+          </m:e>
+          <m:sup>
+            <m:r>
+              <m:rPr>
+                <m:sty m:val="bi"/>
+              </m:rPr>
+              <w:rPr>
+                <w:rFonts w:ascii="Cambria Math" w:hAnsi="Cambria Math"/>
+              </w:rPr>
+              <m:t>2</m:t>
+            </m:r>
+          </m:sup>
+        </m:sSup>
+        <m:r>
+          <m:rPr>
+            <m:sty m:val="bi"/>
+          </m:rPr>
+          <w:rPr>
+            <w:rFonts w:ascii="Cambria Math" w:hAnsi="Cambria Math"/>
+          </w:rPr>
+          <m:t>+</m:t>
+        </m:r>
+        <m:sSup>
+          <m:sSupPr>
+            <m:ctrlPr>
+              <w:rPr>
+                <w:rFonts w:ascii="Cambria Math" w:hAnsi="Cambria Math"/>
+                <w:b/>
+                <w:bCs/>
+                <w:i/>
+              </w:rPr>
+            </m:ctrlPr>
+          </m:sSupPr>
+          <m:e>
+            <m:r>
+              <m:rPr>
+                <m:sty m:val="bi"/>
+              </m:rPr>
+              <w:rPr>
+                <w:rFonts w:ascii="Cambria Math" w:hAnsi="Cambria Math"/>
+              </w:rPr>
+              <m:t>x</m:t>
+            </m:r>
+          </m:e>
+          <m:sup>
+            <m:r>
+              <m:rPr>
+                <m:sty m:val="bi"/>
+              </m:rPr>
+              <w:rPr>
+                <w:rFonts w:ascii="Cambria Math" w:hAnsi="Cambria Math"/>
+              </w:rPr>
+              <m:t>1</m:t>
+            </m:r>
+          </m:sup>
+        </m:sSup>
+      </m:oMath>
+      <w:r>
+        <w:t xml:space="preserve"> (0x8005)</w:t>
+      </w:r>
+    </w:p>
+    <w:p>
+      <w:pPr>
+        <w:pStyle w:val="Nadpis2"/>
+        <w:rPr>
+          <w:rFonts w:eastAsiaTheme="minorEastAsia"/>
+        </w:rPr>
+      </w:pPr>
+      <w:bookmarkStart w:id="10" w:name="_Toc180444062"/>
+      <w:r>
+        <w:rPr>
+          <w:rFonts w:eastAsiaTheme="minorEastAsia"/>
+        </w:rPr>
+        <w:t>Prenos textu</w:t>
+      </w:r>
+      <w:r>
+        <w:rPr>
+          <w:rFonts w:eastAsiaTheme="minorEastAsia"/>
+        </w:rPr>
+        <w:t>/súboru</w:t>
+      </w:r>
       <w:bookmarkEnd w:id="10"/>
     </w:p>
-    <w:p/>
-    <w:p>
-      <w:pPr>
-        <w:rPr>
-          <w:rFonts w:eastAsiaTheme="majorEastAsia" w:cstheme="majorBidi"/>
-          <w:b/>
-          <w:color w:val="000000" w:themeColor="text1"/>
-          <w:sz w:val="32"/>
-          <w:szCs w:val="32"/>
-        </w:rPr>
-      </w:pPr>
-      <w:r>
-        <w:rPr>
-          <w:rFonts w:eastAsiaTheme="majorEastAsia" w:cstheme="majorBidi"/>
-          <w:b/>
+    <w:p>
+      <w:pPr>
+        <w:pStyle w:val="Nadpis3"/>
+        <w:rPr>
+          <w:b/>
+          <w:bCs/>
+        </w:rPr>
+      </w:pPr>
+      <w:bookmarkStart w:id="11" w:name="_Toc180444063"/>
+      <w:r>
+        <w:rPr>
+          <w:b/>
+          <w:bCs/>
+        </w:rPr>
+        <w:t xml:space="preserve">Zabezpečenie </w:t>
+      </w:r>
+      <w:r>
+        <w:rPr>
+          <w:b/>
+          <w:bCs/>
+        </w:rPr>
+        <w:t>spoľahlivého prenosu dát</w:t>
+      </w:r>
+      <w:r>
+        <w:rPr>
+          <w:b/>
+          <w:bCs/>
+        </w:rPr>
+        <w:t xml:space="preserve"> (ARQ)</w:t>
+      </w:r>
+      <w:bookmarkEnd w:id="11"/>
+    </w:p>
+    <w:p>
+      <w:pPr>
+        <w:spacing w:line="360" w:lineRule="auto"/>
+      </w:pPr>
+      <w:bookmarkStart w:id="12" w:name="_Toc180444064"/>
+      <w:r>
+        <w:t xml:space="preserve">Na zabezpečenie spoľahlivého prenosu dát bude v projekte implementovaná metóda </w:t>
+      </w:r>
+      <w:proofErr w:type="spellStart"/>
+      <w:r>
+        <w:rPr>
+          <w:b/>
+          <w:bCs/>
+        </w:rPr>
+        <w:t>Selective</w:t>
+      </w:r>
+      <w:proofErr w:type="spellEnd"/>
+      <w:r>
+        <w:rPr>
+          <w:b/>
+          <w:bCs/>
+        </w:rPr>
+        <w:t xml:space="preserve"> </w:t>
+      </w:r>
+      <w:proofErr w:type="spellStart"/>
+      <w:r>
+        <w:rPr>
+          <w:b/>
+          <w:bCs/>
+        </w:rPr>
+        <w:t>Repeat</w:t>
+      </w:r>
+      <w:proofErr w:type="spellEnd"/>
+      <w:r>
+        <w:rPr>
+          <w:b/>
+          <w:bCs/>
+        </w:rPr>
+        <w:t xml:space="preserve"> (SR)</w:t>
+      </w:r>
+      <w:r>
+        <w:t xml:space="preserve">. Táto metóda umožňuje odosielanie viacerých paketov bez čakania na potvrdenie (ACK) pre každý paket zvlášť, na rozdiel od metódy </w:t>
+      </w:r>
+      <w:r>
+        <w:rPr>
+          <w:b/>
+          <w:bCs/>
+        </w:rPr>
+        <w:t>Go-</w:t>
+      </w:r>
+      <w:proofErr w:type="spellStart"/>
+      <w:r>
+        <w:rPr>
+          <w:b/>
+          <w:bCs/>
+        </w:rPr>
+        <w:t>Back</w:t>
+      </w:r>
+      <w:proofErr w:type="spellEnd"/>
+      <w:r>
+        <w:rPr>
+          <w:b/>
+          <w:bCs/>
+        </w:rPr>
+        <w:t>-N</w:t>
+      </w:r>
+      <w:r>
+        <w:t xml:space="preserve">. Prijímateľ môže prijať pakety v ľubovoľnom poradí a posiela späť ACK len pre tie pakety, ktoré prijal správne. Metóda </w:t>
+      </w:r>
+      <w:proofErr w:type="spellStart"/>
+      <w:r>
+        <w:t>Selective</w:t>
+      </w:r>
+      <w:proofErr w:type="spellEnd"/>
+      <w:r>
+        <w:t xml:space="preserve"> </w:t>
+      </w:r>
+      <w:proofErr w:type="spellStart"/>
+      <w:r>
+        <w:t>Repeat</w:t>
+      </w:r>
+      <w:proofErr w:type="spellEnd"/>
+      <w:r>
+        <w:t xml:space="preserve"> bola vybraná pre jej výhody, ako je efektívnejší prenos dát a skutočnosť, že oproti metóde Go-</w:t>
+      </w:r>
+      <w:proofErr w:type="spellStart"/>
+      <w:r>
+        <w:t>Back</w:t>
+      </w:r>
+      <w:proofErr w:type="spellEnd"/>
+      <w:r>
+        <w:t>-N opakuje len tie pakety, ktoré boli stratené alebo poškodené, čím zvyšuje rýchlosť a efektivitu prenosu.</w:t>
+      </w:r>
+    </w:p>
+    <w:p>
+      <w:pPr>
+        <w:pStyle w:val="Nadpis3"/>
+        <w:rPr>
+          <w:b/>
+          <w:bCs/>
+        </w:rPr>
+      </w:pPr>
+      <w:r>
+        <w:rPr>
+          <w:b/>
+          <w:bCs/>
+        </w:rPr>
+        <w:t>Proces odosielania / doručovania dát</w:t>
+      </w:r>
+      <w:bookmarkEnd w:id="12"/>
+    </w:p>
+    <w:p>
+      <w:pPr>
+        <w:spacing w:line="360" w:lineRule="auto"/>
+        <w:rPr>
+          <w:b/>
+          <w:bCs/>
+        </w:rPr>
+      </w:pPr>
+      <w:r>
+        <w:t xml:space="preserve">Po spustení programu si používateľ môže zvoliť svoju úlohu v P2P komunikácii, či bude </w:t>
+      </w:r>
+      <w:r>
+        <w:rPr>
+          <w:b/>
+          <w:bCs/>
+        </w:rPr>
+        <w:t>odosielať dáta (klient)</w:t>
+      </w:r>
+      <w:r>
+        <w:t xml:space="preserve"> alebo </w:t>
+      </w:r>
+      <w:r>
+        <w:rPr>
+          <w:b/>
+          <w:bCs/>
+        </w:rPr>
+        <w:t>prijímať dáta (server)</w:t>
+      </w:r>
+    </w:p>
+    <w:p>
+      <w:pPr>
+        <w:spacing w:line="360" w:lineRule="auto"/>
+      </w:pPr>
+      <w:r>
+        <w:t xml:space="preserve">Ak používateľ zvolí </w:t>
+      </w:r>
+      <w:r>
+        <w:t>rolu</w:t>
+      </w:r>
+      <w:r>
+        <w:t xml:space="preserve"> </w:t>
+      </w:r>
+      <w:r>
+        <w:rPr>
+          <w:b/>
+          <w:bCs/>
+        </w:rPr>
+        <w:t>klienta</w:t>
+      </w:r>
+      <w:r>
+        <w:t xml:space="preserve">, bude mať možnosť zadať adresu (IP servera) a port (port servera), na ktorý plánuje odoslať správu. Ďalej musí zadať typ správy (text alebo súbor). V prípade textu zadá samotnú správu, v prípade súboru musí uviesť cestu k súboru. Používateľ si môže tiež zvoliť veľkosť fragmentu. Ak nie je zadaná žiadna hodnota, nastaví sa predvolená hodnota 0. Po zadaní všetkých údajov klient odošle </w:t>
+      </w:r>
+      <w:r>
+        <w:rPr>
+          <w:b/>
+          <w:bCs/>
+        </w:rPr>
+        <w:t>SYN správu</w:t>
+      </w:r>
+      <w:r>
+        <w:t xml:space="preserve"> na vybraný server. Ak nepríde odpoveď od servera, používateľ bude vyzvaný zadať adresu a port znova. Ak server odpovie správou </w:t>
+      </w:r>
+      <w:r>
+        <w:rPr>
+          <w:b/>
+          <w:bCs/>
+        </w:rPr>
+        <w:t>SYN-ACK</w:t>
+      </w:r>
+      <w:r>
+        <w:t xml:space="preserve">, klient pošle </w:t>
+      </w:r>
+      <w:r>
+        <w:rPr>
+          <w:b/>
+          <w:bCs/>
+        </w:rPr>
+        <w:t>ACK</w:t>
+      </w:r>
+      <w:r>
+        <w:t xml:space="preserve"> a tým sa inicializuje komunikácia. Správa sa následne rozdelí na fragmenty podľa zvolených parametrov a začne sa odosielanie na server</w:t>
+      </w:r>
+      <w:r>
+        <w:t>.</w:t>
+      </w:r>
+    </w:p>
+    <w:p>
+      <w:pPr>
+        <w:spacing w:line="360" w:lineRule="auto"/>
+      </w:pPr>
+      <w:r>
+        <w:t xml:space="preserve">Ak používateľ zvolí </w:t>
+      </w:r>
+      <w:r>
+        <w:t xml:space="preserve">rolu </w:t>
+      </w:r>
+      <w:r>
+        <w:rPr>
+          <w:b/>
+          <w:bCs/>
+        </w:rPr>
+        <w:t>servera</w:t>
+      </w:r>
+      <w:r>
+        <w:t xml:space="preserve">, musí zadať dostupný port na prijímanie dát. Následne server čaká na </w:t>
+      </w:r>
+      <w:r>
+        <w:rPr>
+          <w:b/>
+          <w:bCs/>
+        </w:rPr>
+        <w:t>SYN správu</w:t>
+      </w:r>
+      <w:r>
+        <w:t xml:space="preserve"> od klienta. Po jej prijatí server odošle klientovi </w:t>
+      </w:r>
+      <w:r>
+        <w:rPr>
+          <w:b/>
+          <w:bCs/>
+        </w:rPr>
+        <w:t>SYN-ACK</w:t>
+      </w:r>
+      <w:r>
+        <w:t xml:space="preserve"> a čaká na </w:t>
+      </w:r>
+      <w:r>
+        <w:rPr>
+          <w:b/>
+          <w:bCs/>
+        </w:rPr>
+        <w:t>ACK</w:t>
+      </w:r>
+      <w:r>
+        <w:t xml:space="preserve"> správu od klienta. Po prijatí ACK je spojenie nadviazané a server môže začať prijímať fragmenty. V prípade, že niektorý fragment je poškodený, server odošle klientovi správu o poškodení a požaduje opätovné odoslanie tohto fragmentu (</w:t>
+      </w:r>
+      <w:proofErr w:type="spellStart"/>
+      <w:r>
+        <w:rPr>
+          <w:b/>
+          <w:bCs/>
+        </w:rPr>
+        <w:t>Selective</w:t>
+      </w:r>
+      <w:proofErr w:type="spellEnd"/>
+      <w:r>
+        <w:rPr>
+          <w:b/>
+          <w:bCs/>
+        </w:rPr>
+        <w:t xml:space="preserve"> </w:t>
+      </w:r>
+      <w:proofErr w:type="spellStart"/>
+      <w:r>
+        <w:rPr>
+          <w:b/>
+          <w:bCs/>
+        </w:rPr>
+        <w:t>Repeat</w:t>
+      </w:r>
+      <w:proofErr w:type="spellEnd"/>
+      <w:r>
+        <w:t xml:space="preserve">). </w:t>
+      </w:r>
+      <w:r>
+        <w:lastRenderedPageBreak/>
+        <w:t>Poškodenie fragmentu sa zisťuje pomocou CRC. Ak fragmenty dorazia bez chyby, server pokračuje v čakaní na ďalšie dáta alebo fragmenty.</w:t>
+      </w:r>
+    </w:p>
+    <w:p>
+      <w:pPr>
+        <w:keepNext/>
+        <w:spacing w:line="360" w:lineRule="auto"/>
+        <w:jc w:val="center"/>
+      </w:pPr>
+      <w:r>
+        <w:rPr>
           <w:noProof/>
-          <w:color w:val="000000" w:themeColor="text1"/>
-          <w:sz w:val="32"/>
-          <w:szCs w:val="32"/>
         </w:rPr>
         <w:drawing>
-          <wp:inline distT="0" distB="0" distL="0" distR="0" wp14:anchorId="2D79DB90" wp14:editId="4348F343">
-            <wp:extent cx="5760720" cy="1856740"/>
-            <wp:effectExtent l="0" t="0" r="0" b="0"/>
-            <wp:docPr id="1084042089" name="Obrázok 1" descr="Obrázok, na ktorom je diagram, text, rad, písmo&#10;&#10;Automaticky generovaný popis"/>
+          <wp:inline distT="0" distB="0" distL="0" distR="0" wp14:anchorId="5E068AC5" wp14:editId="4A93070A">
+            <wp:extent cx="2699308" cy="3473450"/>
+            <wp:effectExtent l="0" t="0" r="6350" b="0"/>
+            <wp:docPr id="1042384151" name="Obrázok 1" descr="Obrázok, na ktorom je text, rad, diagram, rovnobežný&#10;&#10;Automaticky generovaný popis"/>
             <wp:cNvGraphicFramePr>
               <a:graphicFrameLocks xmlns:a="http://schemas.openxmlformats.org/drawingml/2006/main" noChangeAspect="1"/>
             </wp:cNvGraphicFramePr>
@@ -1680,7 +2518,7 @@
               <a:graphicData uri="http://schemas.openxmlformats.org/drawingml/2006/picture">
                 <pic:pic xmlns:pic="http://schemas.openxmlformats.org/drawingml/2006/picture">
                   <pic:nvPicPr>
-                    <pic:cNvPr id="1084042089" name="Obrázok 1" descr="Obrázok, na ktorom je diagram, text, rad, písmo&#10;&#10;Automaticky generovaný popis"/>
+                    <pic:cNvPr id="1042384151" name="Obrázok 1" descr="Obrázok, na ktorom je text, rad, diagram, rovnobežný&#10;&#10;Automaticky generovaný popis"/>
                     <pic:cNvPicPr/>
                   </pic:nvPicPr>
                   <pic:blipFill>
@@ -1698,7 +2536,7 @@
                   <pic:spPr>
                     <a:xfrm>
                       <a:off x="0" y="0"/>
-                      <a:ext cx="5760720" cy="1856740"/>
+                      <a:ext cx="2711212" cy="3488769"/>
                     </a:xfrm>
                     <a:prstGeom prst="rect">
                       <a:avLst/>
@@ -1712,21 +2550,246 @@
       </w:r>
     </w:p>
     <w:p>
-      <w:bookmarkStart w:id="11" w:name="_Toc180368041"/>
-      <w:bookmarkStart w:id="12" w:name="_Toc180368093"/>
+      <w:pPr>
+        <w:spacing w:line="360" w:lineRule="auto"/>
+        <w:jc w:val="center"/>
+        <w:rPr>
+          <w:i/>
+          <w:iCs/>
+          <w:sz w:val="18"/>
+          <w:szCs w:val="18"/>
+        </w:rPr>
+      </w:pPr>
+      <w:r>
+        <w:rPr>
+          <w:i/>
+          <w:iCs/>
+          <w:sz w:val="18"/>
+          <w:szCs w:val="18"/>
+        </w:rPr>
+        <w:t xml:space="preserve">Obrázok </w:t>
+      </w:r>
+      <w:r>
+        <w:rPr>
+          <w:i/>
+          <w:iCs/>
+          <w:sz w:val="18"/>
+          <w:szCs w:val="18"/>
+        </w:rPr>
+        <w:fldChar w:fldCharType="begin"/>
+      </w:r>
+      <w:r>
+        <w:rPr>
+          <w:i/>
+          <w:iCs/>
+          <w:sz w:val="18"/>
+          <w:szCs w:val="18"/>
+        </w:rPr>
+        <w:instrText xml:space="preserve"> SEQ Obrázok \* ARABIC </w:instrText>
+      </w:r>
+      <w:r>
+        <w:rPr>
+          <w:i/>
+          <w:iCs/>
+          <w:sz w:val="18"/>
+          <w:szCs w:val="18"/>
+        </w:rPr>
+        <w:fldChar w:fldCharType="separate"/>
+      </w:r>
+      <w:r>
+        <w:rPr>
+          <w:i/>
+          <w:iCs/>
+          <w:noProof/>
+          <w:sz w:val="18"/>
+          <w:szCs w:val="18"/>
+        </w:rPr>
+        <w:t>1</w:t>
+      </w:r>
+      <w:r>
+        <w:rPr>
+          <w:i/>
+          <w:iCs/>
+          <w:sz w:val="18"/>
+          <w:szCs w:val="18"/>
+        </w:rPr>
+        <w:fldChar w:fldCharType="end"/>
+      </w:r>
+      <w:r>
+        <w:rPr>
+          <w:i/>
+          <w:iCs/>
+          <w:sz w:val="18"/>
+          <w:szCs w:val="18"/>
+        </w:rPr>
+        <w:t xml:space="preserve"> </w:t>
+      </w:r>
+      <w:r>
+        <w:rPr>
+          <w:i/>
+          <w:iCs/>
+          <w:sz w:val="18"/>
+          <w:szCs w:val="18"/>
+        </w:rPr>
+        <w:t xml:space="preserve">Opis procesu 3 </w:t>
+      </w:r>
+      <w:proofErr w:type="spellStart"/>
+      <w:r>
+        <w:rPr>
+          <w:i/>
+          <w:iCs/>
+          <w:sz w:val="18"/>
+          <w:szCs w:val="18"/>
+        </w:rPr>
+        <w:t>way</w:t>
+      </w:r>
+      <w:proofErr w:type="spellEnd"/>
+      <w:r>
+        <w:rPr>
+          <w:i/>
+          <w:iCs/>
+          <w:sz w:val="18"/>
+          <w:szCs w:val="18"/>
+        </w:rPr>
+        <w:t xml:space="preserve"> </w:t>
+      </w:r>
+      <w:proofErr w:type="spellStart"/>
+      <w:r>
+        <w:rPr>
+          <w:i/>
+          <w:iCs/>
+          <w:sz w:val="18"/>
+          <w:szCs w:val="18"/>
+        </w:rPr>
+        <w:t>handshake</w:t>
+      </w:r>
+      <w:proofErr w:type="spellEnd"/>
+      <w:r>
+        <w:rPr>
+          <w:i/>
+          <w:iCs/>
+          <w:sz w:val="18"/>
+          <w:szCs w:val="18"/>
+        </w:rPr>
+        <w:t xml:space="preserve"> a prenosu chybného fragmentu</w:t>
+      </w:r>
+    </w:p>
+    <w:p>
+      <w:pPr>
+        <w:spacing w:line="360" w:lineRule="auto"/>
+        <w:rPr>
+          <w:b/>
+          <w:bCs/>
+        </w:rPr>
+      </w:pPr>
+      <w:r>
+        <w:t>V oboch rolách je implementovaný mechanizmus udržiavania spojenia pomocou tzv. „</w:t>
+      </w:r>
+      <w:proofErr w:type="spellStart"/>
+      <w:r>
+        <w:t>heartbeat</w:t>
+      </w:r>
+      <w:proofErr w:type="spellEnd"/>
+      <w:r>
+        <w:t xml:space="preserve">“ správ. Každých 5 sekúnd sa odosiela </w:t>
+      </w:r>
+      <w:proofErr w:type="spellStart"/>
+      <w:r>
+        <w:t>heartbeat</w:t>
+      </w:r>
+      <w:proofErr w:type="spellEnd"/>
+      <w:r>
+        <w:t xml:space="preserve"> správa, ak medzi zariadeniami neprebieha žiadna aktivita. Ak jedna zo strán neobdrží odpoveď na tri po sebe odoslané </w:t>
+      </w:r>
+      <w:proofErr w:type="spellStart"/>
+      <w:r>
+        <w:t>heartbeat</w:t>
+      </w:r>
+      <w:proofErr w:type="spellEnd"/>
+      <w:r>
+        <w:t xml:space="preserve"> správy, spojenie sa ukončí.</w:t>
+      </w:r>
+      <w:r>
+        <w:br w:type="page"/>
+      </w:r>
     </w:p>
     <w:p>
       <w:pPr>
         <w:pStyle w:val="Nadpis2"/>
       </w:pPr>
+      <w:bookmarkStart w:id="13" w:name="_Toc180368040"/>
+      <w:bookmarkStart w:id="14" w:name="_Toc180444065"/>
+      <w:r>
+        <w:lastRenderedPageBreak/>
+        <w:t>Vývojový diagram</w:t>
+      </w:r>
+      <w:bookmarkEnd w:id="13"/>
+      <w:bookmarkEnd w:id="14"/>
+    </w:p>
+    <w:p/>
+    <w:p>
+      <w:bookmarkStart w:id="15" w:name="_Toc180368041"/>
+      <w:r>
+        <w:rPr>
+          <w:noProof/>
+        </w:rPr>
+        <w:drawing>
+          <wp:inline distT="0" distB="0" distL="0" distR="0" wp14:anchorId="527AC56B" wp14:editId="76CB79D2">
+            <wp:extent cx="5760720" cy="2712085"/>
+            <wp:effectExtent l="0" t="0" r="0" b="0"/>
+            <wp:docPr id="2009015250" name="Obrázok 4" descr="Obrázok, na ktorom je diagram, plán, technický výkres, schematický&#10;&#10;Automaticky generovaný popis"/>
+            <wp:cNvGraphicFramePr>
+              <a:graphicFrameLocks xmlns:a="http://schemas.openxmlformats.org/drawingml/2006/main" noChangeAspect="1"/>
+            </wp:cNvGraphicFramePr>
+            <a:graphic xmlns:a="http://schemas.openxmlformats.org/drawingml/2006/main">
+              <a:graphicData uri="http://schemas.openxmlformats.org/drawingml/2006/picture">
+                <pic:pic xmlns:pic="http://schemas.openxmlformats.org/drawingml/2006/picture">
+                  <pic:nvPicPr>
+                    <pic:cNvPr id="2009015250" name="Obrázok 4" descr="Obrázok, na ktorom je diagram, plán, technický výkres, schematický&#10;&#10;Automaticky generovaný popis"/>
+                    <pic:cNvPicPr/>
+                  </pic:nvPicPr>
+                  <pic:blipFill>
+                    <a:blip r:embed="rId10">
+                      <a:extLst>
+                        <a:ext uri="{28A0092B-C50C-407E-A947-70E740481C1C}">
+                          <a14:useLocalDpi xmlns:a14="http://schemas.microsoft.com/office/drawing/2010/main" val="0"/>
+                        </a:ext>
+                      </a:extLst>
+                    </a:blip>
+                    <a:stretch>
+                      <a:fillRect/>
+                    </a:stretch>
+                  </pic:blipFill>
+                  <pic:spPr>
+                    <a:xfrm>
+                      <a:off x="0" y="0"/>
+                      <a:ext cx="5760720" cy="2712085"/>
+                    </a:xfrm>
+                    <a:prstGeom prst="rect">
+                      <a:avLst/>
+                    </a:prstGeom>
+                  </pic:spPr>
+                </pic:pic>
+              </a:graphicData>
+            </a:graphic>
+          </wp:inline>
+        </w:drawing>
+      </w:r>
+    </w:p>
+    <w:p/>
+    <w:p>
+      <w:pPr>
+        <w:pStyle w:val="Nadpis2"/>
+      </w:pPr>
+      <w:bookmarkStart w:id="16" w:name="_Toc180444066"/>
       <w:r>
         <w:t xml:space="preserve">Použité </w:t>
       </w:r>
       <w:r>
         <w:t>metódy</w:t>
       </w:r>
-      <w:bookmarkEnd w:id="11"/>
-      <w:bookmarkEnd w:id="12"/>
+      <w:bookmarkEnd w:id="15"/>
+      <w:bookmarkEnd w:id="16"/>
     </w:p>
     <w:p>
       <w:pPr>
@@ -1855,15 +2918,7 @@
         <w:t xml:space="preserve"> </w:t>
       </w:r>
       <w:r>
-        <w:t xml:space="preserve">– rozoberie </w:t>
-      </w:r>
-      <w:proofErr w:type="spellStart"/>
-      <w:r>
-        <w:t>packet</w:t>
-      </w:r>
-      <w:proofErr w:type="spellEnd"/>
-      <w:r>
-        <w:t xml:space="preserve"> na jednotlivé zložky</w:t>
+        <w:t>– rozoberie paket na jednotlivé zložky</w:t>
       </w:r>
       <w:r>
         <w:t xml:space="preserve"> a vráti ich oddelené</w:t>
@@ -2190,15 +3245,7 @@
         <w:t>– odošle p</w:t>
       </w:r>
       <w:r>
-        <w:t xml:space="preserve">oskladaný </w:t>
-      </w:r>
-      <w:proofErr w:type="spellStart"/>
-      <w:r>
-        <w:t>packet</w:t>
-      </w:r>
-      <w:proofErr w:type="spellEnd"/>
-      <w:r>
-        <w:t xml:space="preserve"> používateľom zvolenému </w:t>
+        <w:t xml:space="preserve">oskladaný paket používateľom zvolenému </w:t>
       </w:r>
       <w:proofErr w:type="spellStart"/>
       <w:r>
@@ -2614,28 +3661,152 @@
         <w:t xml:space="preserve"> čaká na ACK signál</w:t>
       </w:r>
     </w:p>
-    <w:p/>
-    <w:p>
-      <w:r>
-        <w:br w:type="page"/>
-      </w:r>
-    </w:p>
     <w:p>
       <w:pPr>
         <w:pStyle w:val="Nadpis2"/>
       </w:pPr>
-      <w:bookmarkStart w:id="13" w:name="_Toc180368042"/>
-      <w:bookmarkStart w:id="14" w:name="_Toc180368094"/>
+      <w:bookmarkStart w:id="17" w:name="_Toc180368042"/>
+      <w:bookmarkStart w:id="18" w:name="_Toc180444067"/>
       <w:r>
         <w:lastRenderedPageBreak/>
         <w:t>Záver</w:t>
       </w:r>
-      <w:bookmarkEnd w:id="13"/>
-      <w:bookmarkEnd w:id="14"/>
+      <w:bookmarkEnd w:id="17"/>
+      <w:bookmarkEnd w:id="18"/>
+    </w:p>
+    <w:p>
+      <w:r>
+        <w:t>Predstav</w:t>
+      </w:r>
+      <w:r>
+        <w:t>ený program slúži na komunikáciu medzi 2 uzlami</w:t>
+      </w:r>
+      <w:r>
+        <w:t xml:space="preserve">, čo znamená </w:t>
+      </w:r>
+      <w:r>
+        <w:t xml:space="preserve">prenos súborov, ich prípadné delenie na </w:t>
+      </w:r>
+      <w:r>
+        <w:t xml:space="preserve">časti / fragmenty, </w:t>
+      </w:r>
+      <w:r>
+        <w:t xml:space="preserve">pridanie </w:t>
+      </w:r>
+      <w:r>
+        <w:t xml:space="preserve">vlastne navrhnutej hlavičky a </w:t>
+      </w:r>
+      <w:r>
+        <w:t xml:space="preserve">odosielanie </w:t>
+      </w:r>
+      <w:r>
+        <w:t>fragmentu</w:t>
+      </w:r>
+      <w:r>
+        <w:t>/</w:t>
+      </w:r>
+      <w:r>
+        <w:t>fragmentov</w:t>
+      </w:r>
+      <w:r>
+        <w:t xml:space="preserve">, kontrolovanie integrity zaslaných fragmentov </w:t>
+      </w:r>
+      <w:r>
+        <w:t>a spájanie do celku.</w:t>
+      </w:r>
+    </w:p>
+    <w:p/>
+    <w:p>
+      <w:pPr>
+        <w:pStyle w:val="Nadpis2"/>
+      </w:pPr>
+      <w:bookmarkStart w:id="19" w:name="_Toc180444068"/>
+      <w:r>
+        <w:t>Zdroje</w:t>
+      </w:r>
+      <w:bookmarkEnd w:id="19"/>
+    </w:p>
+    <w:p>
+      <w:pPr>
+        <w:rPr>
+          <w:sz w:val="20"/>
+          <w:szCs w:val="20"/>
+        </w:rPr>
+      </w:pPr>
+      <w:hyperlink r:id="rId11" w:history="1">
+        <w:r>
+          <w:rPr>
+            <w:rStyle w:val="Hypertextovprepojenie"/>
+            <w:sz w:val="20"/>
+            <w:szCs w:val="20"/>
+          </w:rPr>
+          <w:t>https://github.com/fiit-ba/PKS-course-2425/tree/main/assignments/communication_over_udp#literat%C3%BAra</w:t>
+        </w:r>
+      </w:hyperlink>
+    </w:p>
+    <w:p>
+      <w:pPr>
+        <w:pStyle w:val="Textpoznmkypodiarou"/>
+      </w:pPr>
+      <w:hyperlink r:id="rId12" w:history="1">
+        <w:r>
+          <w:rPr>
+            <w:rStyle w:val="Hypertextovprepojenie"/>
+          </w:rPr>
+          <w:t>https://www.infineon.com/dgdl/Infineon-Component_CRC_V2.20-Software%20Module%20Datasheets-v02_05-EN.pdf?fileId=8ac78c8c7d0d8da4017d0e854974162c</w:t>
+        </w:r>
+      </w:hyperlink>
+    </w:p>
+    <w:p>
+      <w:pPr>
+        <w:pStyle w:val="Textpoznmkypodiarou"/>
+      </w:pPr>
+    </w:p>
+    <w:p>
+      <w:pPr>
+        <w:pStyle w:val="Textpoznmkypodiarou"/>
+      </w:pPr>
+      <w:hyperlink r:id="rId13" w:history="1">
+        <w:r>
+          <w:rPr>
+            <w:rStyle w:val="Hypertextovprepojenie"/>
+          </w:rPr>
+          <w:t>https://www.geeksforgeeks.org/difference-between-go-back-n-and-selective-repeat-protocol/</w:t>
+        </w:r>
+      </w:hyperlink>
+    </w:p>
+    <w:p>
+      <w:pPr>
+        <w:pStyle w:val="Textpoznmkypodiarou"/>
+      </w:pPr>
+    </w:p>
+    <w:p>
+      <w:pPr>
+        <w:pStyle w:val="Textpoznmkypodiarou"/>
+      </w:pPr>
+      <w:r>
+        <w:t>prednášky a cviká</w:t>
+      </w:r>
+    </w:p>
+    <w:p>
+      <w:pPr>
+        <w:rPr>
+          <w:sz w:val="20"/>
+          <w:szCs w:val="20"/>
+        </w:rPr>
+      </w:pPr>
+    </w:p>
+    <w:p>
+      <w:pPr>
+        <w:rPr>
+          <w:sz w:val="20"/>
+          <w:szCs w:val="20"/>
+        </w:rPr>
+      </w:pPr>
     </w:p>
     <w:sectPr>
-      <w:headerReference w:type="default" r:id="rId10"/>
-      <w:footerReference w:type="default" r:id="rId11"/>
+      <w:headerReference w:type="default" r:id="rId14"/>
+      <w:footerReference w:type="default" r:id="rId15"/>
       <w:pgSz w:w="11906" w:h="16838"/>
       <w:pgMar w:top="1417" w:right="1417" w:bottom="1417" w:left="1417" w:header="708" w:footer="708" w:gutter="0"/>
       <w:pgNumType w:start="0"/>
@@ -3388,7 +4559,6 @@
   <w:style w:type="character" w:default="1" w:styleId="Predvolenpsmoodseku">
     <w:name w:val="Default Paragraph Font"/>
     <w:uiPriority w:val="1"/>
-    <w:semiHidden/>
     <w:unhideWhenUsed/>
   </w:style>
   <w:style w:type="table" w:default="1" w:styleId="Normlnatabuka">
@@ -3839,7 +5009,7 @@
     <w:autoRedefine/>
     <w:uiPriority w:val="39"/>
     <w:unhideWhenUsed/>
-    <w:rsid w:val="00B0026F"/>
+    <w:rsid w:val="00B109A6"/>
     <w:pPr>
       <w:tabs>
         <w:tab w:val="right" w:leader="dot" w:pos="9062"/>
@@ -3848,9 +5018,76 @@
       <w:ind w:left="440"/>
     </w:pPr>
     <w:rPr>
-      <w:b/>
-      <w:bCs/>
       <w:noProof/>
+    </w:rPr>
+  </w:style>
+  <w:style w:type="character" w:styleId="Zstupntext">
+    <w:name w:val="Placeholder Text"/>
+    <w:basedOn w:val="Predvolenpsmoodseku"/>
+    <w:uiPriority w:val="99"/>
+    <w:semiHidden/>
+    <w:rsid w:val="003132D5"/>
+    <w:rPr>
+      <w:color w:val="666666"/>
+    </w:rPr>
+  </w:style>
+  <w:style w:type="paragraph" w:styleId="Textpoznmkypodiarou">
+    <w:name w:val="footnote text"/>
+    <w:basedOn w:val="Normlny"/>
+    <w:link w:val="TextpoznmkypodiarouChar"/>
+    <w:uiPriority w:val="99"/>
+    <w:semiHidden/>
+    <w:unhideWhenUsed/>
+    <w:rsid w:val="0036398F"/>
+    <w:pPr>
+      <w:spacing w:after="0" w:line="240" w:lineRule="auto"/>
+    </w:pPr>
+    <w:rPr>
+      <w:sz w:val="20"/>
+      <w:szCs w:val="20"/>
+    </w:rPr>
+  </w:style>
+  <w:style w:type="character" w:customStyle="1" w:styleId="TextpoznmkypodiarouChar">
+    <w:name w:val="Text poznámky pod čiarou Char"/>
+    <w:basedOn w:val="Predvolenpsmoodseku"/>
+    <w:link w:val="Textpoznmkypodiarou"/>
+    <w:uiPriority w:val="99"/>
+    <w:semiHidden/>
+    <w:rsid w:val="0036398F"/>
+    <w:rPr>
+      <w:rFonts w:ascii="Georgia" w:hAnsi="Georgia"/>
+      <w:sz w:val="20"/>
+      <w:szCs w:val="20"/>
+    </w:rPr>
+  </w:style>
+  <w:style w:type="character" w:styleId="Odkaznapoznmkupodiarou">
+    <w:name w:val="footnote reference"/>
+    <w:basedOn w:val="Predvolenpsmoodseku"/>
+    <w:uiPriority w:val="99"/>
+    <w:semiHidden/>
+    <w:unhideWhenUsed/>
+    <w:rsid w:val="0036398F"/>
+    <w:rPr>
+      <w:vertAlign w:val="superscript"/>
+    </w:rPr>
+  </w:style>
+  <w:style w:type="paragraph" w:styleId="Popis">
+    <w:name w:val="caption"/>
+    <w:basedOn w:val="Normlny"/>
+    <w:next w:val="Normlny"/>
+    <w:uiPriority w:val="35"/>
+    <w:unhideWhenUsed/>
+    <w:qFormat/>
+    <w:rsid w:val="00637F50"/>
+    <w:pPr>
+      <w:spacing w:after="200" w:line="240" w:lineRule="auto"/>
+    </w:pPr>
+    <w:rPr>
+      <w:i/>
+      <w:iCs/>
+      <w:color w:val="0E2841" w:themeColor="text2"/>
+      <w:sz w:val="18"/>
+      <w:szCs w:val="18"/>
     </w:rPr>
   </w:style>
 </w:styles>

</xml_diff>